<commit_message>
Updated resume in portfolio
</commit_message>
<xml_diff>
--- a/myportfolio/Nikita-Gunagi-Resume.docx
+++ b/myportfolio/Nikita-Gunagi-Resume.docx
@@ -4,207 +4,162 @@
   <w:body>
     <w:p>
       <w:pPr>
-        <w:pStyle w:val="Title"/>
-      </w:pPr>
-      <w:r>
+        <w:pStyle w:val="Heading1"/>
+        <w:spacing w:before="276"/>
         <w:rPr>
           <w:spacing w:val="-6"/>
-        </w:rPr>
-        <w:t>NIKITA</w:t>
-      </w:r>
-      <w:r>
-        <w:rPr>
-          <w:spacing w:val="-17"/>
-        </w:rPr>
-        <w:t xml:space="preserve"> </w:t>
-      </w:r>
-      <w:r>
-        <w:rPr>
-          <w:spacing w:val="-2"/>
-        </w:rPr>
-        <w:t>GUNAGI</w:t>
-      </w:r>
-    </w:p>
-    <w:p>
-      <w:pPr>
-        <w:pStyle w:val="BodyText"/>
-        <w:ind w:left="4744"/>
-      </w:pPr>
-      <w:r>
-        <w:rPr>
-          <w:spacing w:val="-8"/>
-        </w:rPr>
-        <w:t>Bengaluru,</w:t>
-      </w:r>
-      <w:r>
-        <w:rPr>
-          <w:spacing w:val="6"/>
-        </w:rPr>
-        <w:t xml:space="preserve"> </w:t>
-      </w:r>
-      <w:r>
-        <w:rPr>
-          <w:spacing w:val="-2"/>
-        </w:rPr>
-        <w:t>Karnataka</w:t>
-      </w:r>
-    </w:p>
-    <w:p>
-      <w:pPr>
-        <w:pStyle w:val="ListParagraph"/>
-        <w:numPr>
-          <w:ilvl w:val="0"/>
-          <w:numId w:val="5"/>
-        </w:numPr>
-        <w:tabs>
-          <w:tab w:val="left" w:pos="1329"/>
-          <w:tab w:val="left" w:pos="5839"/>
-        </w:tabs>
-        <w:spacing w:before="45"/>
-        <w:ind w:left="1329" w:hanging="119"/>
-      </w:pPr>
-      <w:hyperlink r:id="rId5">
+          <w:sz w:val="40"/>
+          <w:szCs w:val="40"/>
+        </w:rPr>
+      </w:pPr>
+      <w:r>
+        <w:rPr>
+          <w:spacing w:val="-6"/>
+          <w:sz w:val="32"/>
+          <w:szCs w:val="32"/>
+        </w:rPr>
+        <w:t>NIKITA GUNAGI</w:t>
+      </w:r>
+      <w:r>
+        <w:rPr>
+          <w:spacing w:val="-6"/>
+          <w:sz w:val="40"/>
+          <w:szCs w:val="40"/>
+        </w:rPr>
+        <w:br/>
+      </w:r>
+      <w:r>
+        <w:rPr>
+          <w:spacing w:val="-6"/>
+        </w:rPr>
+        <w:t>Bengaluru, Karnataka</w:t>
+      </w:r>
+      <w:r>
+        <w:rPr>
+          <w:spacing w:val="-6"/>
+          <w:sz w:val="40"/>
+          <w:szCs w:val="40"/>
+        </w:rPr>
+        <w:br/>
+      </w:r>
+      <w:r>
+        <w:rPr>
+          <w:spacing w:val="-6"/>
+        </w:rPr>
+        <w:t>Phone</w:t>
+      </w:r>
+      <w:r>
+        <w:rPr>
+          <w:rFonts w:ascii="Segoe UI Emoji" w:hAnsi="Segoe UI Emoji" w:cs="Segoe UI Emoji"/>
+          <w:spacing w:val="-6"/>
+        </w:rPr>
+        <w:t xml:space="preserve"> :</w:t>
+      </w:r>
+      <w:r>
+        <w:rPr>
+          <w:spacing w:val="-6"/>
+          <w:sz w:val="40"/>
+          <w:szCs w:val="40"/>
+        </w:rPr>
+        <w:t xml:space="preserve"> </w:t>
+      </w:r>
+      <w:r>
+        <w:rPr>
+          <w:b w:val="0"/>
+          <w:bCs w:val="0"/>
+          <w:spacing w:val="-6"/>
+          <w:sz w:val="22"/>
+          <w:szCs w:val="22"/>
+        </w:rPr>
+        <w:t xml:space="preserve">8762352059 </w:t>
+      </w:r>
+      <w:r>
+        <w:rPr>
+          <w:spacing w:val="-6"/>
+          <w:sz w:val="22"/>
+          <w:szCs w:val="22"/>
+        </w:rPr>
+        <w:t xml:space="preserve">| </w:t>
+      </w:r>
+      <w:r>
+        <w:rPr>
+          <w:spacing w:val="-6"/>
+          <w:sz w:val="22"/>
+          <w:szCs w:val="22"/>
+        </w:rPr>
+        <w:t>Email:</w:t>
+      </w:r>
+      <w:r>
+        <w:rPr>
+          <w:spacing w:val="-6"/>
+          <w:sz w:val="22"/>
+          <w:szCs w:val="22"/>
+        </w:rPr>
+        <w:t xml:space="preserve"> </w:t>
+      </w:r>
+      <w:r>
+        <w:rPr>
+          <w:b w:val="0"/>
+          <w:bCs w:val="0"/>
+          <w:spacing w:val="-6"/>
+          <w:sz w:val="22"/>
+          <w:szCs w:val="22"/>
+        </w:rPr>
+        <w:t>nikitagunagi281@gmail.com</w:t>
+      </w:r>
+      <w:r>
+        <w:rPr>
+          <w:rFonts w:ascii="Segoe UI Emoji" w:hAnsi="Segoe UI Emoji" w:cs="Segoe UI Emoji"/>
+          <w:spacing w:val="-6"/>
+          <w:sz w:val="40"/>
+          <w:szCs w:val="40"/>
+        </w:rPr>
+        <w:t xml:space="preserve"> </w:t>
+      </w:r>
+      <w:r>
+        <w:rPr>
+          <w:spacing w:val="-6"/>
+          <w:sz w:val="22"/>
+          <w:szCs w:val="22"/>
+        </w:rPr>
+        <w:t>|</w:t>
+      </w:r>
+      <w:r>
+        <w:rPr>
+          <w:spacing w:val="-6"/>
+          <w:sz w:val="40"/>
+          <w:szCs w:val="40"/>
+        </w:rPr>
+        <w:t xml:space="preserve"> </w:t>
+      </w:r>
+      <w:hyperlink r:id="rId7" w:tgtFrame="_new" w:history="1">
         <w:r>
           <w:rPr>
-            <w:u w:val="single"/>
+            <w:rStyle w:val="Hyperlink"/>
+            <w:spacing w:val="-6"/>
           </w:rPr>
-          <w:t>Email</w:t>
+          <w:t>GitHub</w:t>
         </w:r>
+      </w:hyperlink>
+      <w:r>
+        <w:rPr>
+          <w:spacing w:val="-6"/>
+        </w:rPr>
+        <w:t xml:space="preserve"> | </w:t>
+      </w:r>
+      <w:r>
+        <w:rPr>
+          <w:spacing w:val="-6"/>
+        </w:rPr>
+        <w:t xml:space="preserve"> </w:t>
+      </w:r>
+      <w:hyperlink r:id="rId8" w:tgtFrame="_new" w:history="1">
         <w:r>
           <w:rPr>
-            <w:color w:val="0000FF"/>
-            <w:u w:val="single" w:color="0000FF"/>
+            <w:rStyle w:val="Hyperlink"/>
+            <w:spacing w:val="-6"/>
           </w:rPr>
-          <w:t>:</w:t>
-        </w:r>
-        <w:r>
-          <w:rPr>
-            <w:color w:val="0000FF"/>
-            <w:spacing w:val="-9"/>
-            <w:u w:val="single" w:color="0000FF"/>
-          </w:rPr>
-          <w:t xml:space="preserve"> </w:t>
-        </w:r>
-        <w:r>
-          <w:rPr>
-            <w:color w:val="0000FF"/>
-            <w:spacing w:val="-2"/>
-            <w:u w:val="single" w:color="0000FF"/>
-          </w:rPr>
-          <w:t>nikitagunagi281@gmail.com</w:t>
-        </w:r>
-      </w:hyperlink>
-      <w:r>
-        <w:rPr>
-          <w:color w:val="0000FF"/>
-        </w:rPr>
-        <w:tab/>
-      </w:r>
-      <w:r>
-        <w:t>•</w:t>
-      </w:r>
-      <w:r>
-        <w:rPr>
-          <w:spacing w:val="-16"/>
-        </w:rPr>
-        <w:t xml:space="preserve"> </w:t>
-      </w:r>
-      <w:proofErr w:type="spellStart"/>
-      <w:r>
-        <w:t>Github</w:t>
-      </w:r>
-      <w:proofErr w:type="spellEnd"/>
-      <w:r>
-        <w:t>:</w:t>
-      </w:r>
-      <w:r>
-        <w:rPr>
-          <w:spacing w:val="8"/>
-        </w:rPr>
-        <w:t xml:space="preserve"> </w:t>
-      </w:r>
-      <w:hyperlink r:id="rId6">
-        <w:r>
-          <w:rPr>
-            <w:color w:val="0000FF"/>
-            <w:spacing w:val="-2"/>
-            <w:u w:val="single" w:color="0000FF"/>
-          </w:rPr>
-          <w:t>https://github.com/Nik258</w:t>
-        </w:r>
-      </w:hyperlink>
-    </w:p>
-    <w:p>
-      <w:pPr>
-        <w:pStyle w:val="ListParagraph"/>
-        <w:numPr>
-          <w:ilvl w:val="0"/>
-          <w:numId w:val="5"/>
-        </w:numPr>
-        <w:tabs>
-          <w:tab w:val="left" w:pos="1286"/>
-          <w:tab w:val="left" w:pos="5839"/>
-        </w:tabs>
-        <w:spacing w:before="2"/>
-        <w:ind w:left="1286" w:hanging="76"/>
-        <w:rPr>
-          <w:sz w:val="24"/>
-        </w:rPr>
-      </w:pPr>
-      <w:r>
-        <w:rPr>
-          <w:spacing w:val="-14"/>
-        </w:rPr>
-        <w:t>Phone:</w:t>
-      </w:r>
-      <w:r>
-        <w:rPr>
-          <w:spacing w:val="-21"/>
-        </w:rPr>
-        <w:t xml:space="preserve"> </w:t>
-      </w:r>
-      <w:r>
-        <w:rPr>
-          <w:spacing w:val="-2"/>
-        </w:rPr>
-        <w:t>8762352059</w:t>
-      </w:r>
-      <w:r>
-        <w:tab/>
-      </w:r>
-      <w:r>
-        <w:rPr>
-          <w:spacing w:val="-6"/>
-        </w:rPr>
-        <w:t>•</w:t>
-      </w:r>
-      <w:r>
-        <w:rPr>
-          <w:spacing w:val="13"/>
-        </w:rPr>
-        <w:t xml:space="preserve"> </w:t>
-      </w:r>
-      <w:r>
-        <w:rPr>
-          <w:spacing w:val="-6"/>
-        </w:rPr>
-        <w:t>LinkedIn:</w:t>
-      </w:r>
-      <w:r>
-        <w:rPr>
-          <w:spacing w:val="3"/>
-        </w:rPr>
-        <w:t xml:space="preserve"> </w:t>
-      </w:r>
-      <w:hyperlink r:id="rId7">
-        <w:r>
-          <w:rPr>
-            <w:color w:val="0000FF"/>
-            <w:spacing w:val="-6"/>
-            <w:sz w:val="24"/>
-            <w:u w:val="single" w:color="0000FF"/>
-          </w:rPr>
-          <w:t>linkedin.com/in/nikita-gunagi-87043b228</w:t>
+          <w:t>LinkedIn</w:t>
         </w:r>
       </w:hyperlink>
     </w:p>
@@ -318,223 +273,7 @@
       <w:bookmarkStart w:id="1" w:name="Highly_motivated_and_professional_with_h"/>
       <w:bookmarkEnd w:id="1"/>
       <w:r>
-        <w:t>Highly motivated</w:t>
-      </w:r>
-      <w:r>
-        <w:rPr>
-          <w:spacing w:val="-1"/>
-        </w:rPr>
-        <w:t xml:space="preserve"> </w:t>
-      </w:r>
-      <w:r>
-        <w:t>and</w:t>
-      </w:r>
-      <w:r>
-        <w:rPr>
-          <w:spacing w:val="-1"/>
-        </w:rPr>
-        <w:t xml:space="preserve"> </w:t>
-      </w:r>
-      <w:r>
-        <w:t>professional with hands-on experience</w:t>
-      </w:r>
-      <w:r>
-        <w:rPr>
-          <w:spacing w:val="-3"/>
-        </w:rPr>
-        <w:t xml:space="preserve"> </w:t>
-      </w:r>
-      <w:r>
-        <w:t>in</w:t>
-      </w:r>
-      <w:r>
-        <w:rPr>
-          <w:spacing w:val="-1"/>
-        </w:rPr>
-        <w:t xml:space="preserve"> </w:t>
-      </w:r>
-      <w:r>
-        <w:t>real-time projects and</w:t>
-      </w:r>
-      <w:r>
-        <w:rPr>
-          <w:spacing w:val="-1"/>
-        </w:rPr>
-        <w:t xml:space="preserve"> </w:t>
-      </w:r>
-      <w:r>
-        <w:t>a strong grasp of technical concepts. Eager to explore and master new tools and techniques, with a passion for solving problems through logic, and structured thinking.</w:t>
-      </w:r>
-      <w:r>
-        <w:rPr>
-          <w:spacing w:val="-5"/>
-        </w:rPr>
-        <w:t xml:space="preserve"> </w:t>
-      </w:r>
-      <w:r>
-        <w:t>Known</w:t>
-      </w:r>
-      <w:r>
-        <w:rPr>
-          <w:spacing w:val="-12"/>
-        </w:rPr>
-        <w:t xml:space="preserve"> </w:t>
-      </w:r>
-      <w:r>
-        <w:t>for</w:t>
-      </w:r>
-      <w:r>
-        <w:rPr>
-          <w:spacing w:val="-4"/>
-        </w:rPr>
-        <w:t xml:space="preserve"> </w:t>
-      </w:r>
-      <w:r>
-        <w:t>being</w:t>
-      </w:r>
-      <w:r>
-        <w:rPr>
-          <w:spacing w:val="-12"/>
-        </w:rPr>
-        <w:t xml:space="preserve"> </w:t>
-      </w:r>
-      <w:r>
-        <w:t>adaptable,</w:t>
-      </w:r>
-      <w:r>
-        <w:rPr>
-          <w:spacing w:val="-5"/>
-        </w:rPr>
-        <w:t xml:space="preserve"> </w:t>
-      </w:r>
-      <w:r>
-        <w:t>quick</w:t>
-      </w:r>
-      <w:r>
-        <w:rPr>
-          <w:spacing w:val="-12"/>
-        </w:rPr>
-        <w:t xml:space="preserve"> </w:t>
-      </w:r>
-      <w:r>
-        <w:t>to</w:t>
-      </w:r>
-      <w:r>
-        <w:rPr>
-          <w:spacing w:val="-12"/>
-        </w:rPr>
-        <w:t xml:space="preserve"> </w:t>
-      </w:r>
-      <w:r>
-        <w:t>learn,</w:t>
-      </w:r>
-      <w:r>
-        <w:rPr>
-          <w:spacing w:val="-5"/>
-        </w:rPr>
-        <w:t xml:space="preserve"> </w:t>
-      </w:r>
-      <w:r>
-        <w:t>and</w:t>
-      </w:r>
-      <w:r>
-        <w:rPr>
-          <w:spacing w:val="-12"/>
-        </w:rPr>
-        <w:t xml:space="preserve"> </w:t>
-      </w:r>
-      <w:r>
-        <w:t>driven</w:t>
-      </w:r>
-      <w:r>
-        <w:rPr>
-          <w:spacing w:val="-12"/>
-        </w:rPr>
-        <w:t xml:space="preserve"> </w:t>
-      </w:r>
-      <w:r>
-        <w:t>by</w:t>
-      </w:r>
-      <w:r>
-        <w:rPr>
-          <w:spacing w:val="-12"/>
-        </w:rPr>
-        <w:t xml:space="preserve"> </w:t>
-      </w:r>
-      <w:r>
-        <w:t>continuous</w:t>
-      </w:r>
-      <w:r>
-        <w:rPr>
-          <w:spacing w:val="-6"/>
-        </w:rPr>
-        <w:t xml:space="preserve"> </w:t>
-      </w:r>
-      <w:r>
-        <w:t>growth.</w:t>
-      </w:r>
-      <w:r>
-        <w:rPr>
-          <w:spacing w:val="-5"/>
-        </w:rPr>
-        <w:t xml:space="preserve"> </w:t>
-      </w:r>
-      <w:r>
-        <w:t>Brings</w:t>
-      </w:r>
-      <w:r>
-        <w:rPr>
-          <w:spacing w:val="-6"/>
-        </w:rPr>
-        <w:t xml:space="preserve"> </w:t>
-      </w:r>
-      <w:r>
-        <w:t>a</w:t>
-      </w:r>
-      <w:r>
-        <w:rPr>
-          <w:spacing w:val="-9"/>
-        </w:rPr>
-        <w:t xml:space="preserve"> </w:t>
-      </w:r>
-      <w:r>
-        <w:t>balanced</w:t>
-      </w:r>
-      <w:r>
-        <w:rPr>
-          <w:spacing w:val="-12"/>
-        </w:rPr>
-        <w:t xml:space="preserve"> </w:t>
-      </w:r>
-      <w:r>
-        <w:t>skill</w:t>
-      </w:r>
-      <w:r>
-        <w:rPr>
-          <w:spacing w:val="-10"/>
-        </w:rPr>
-        <w:t xml:space="preserve"> </w:t>
-      </w:r>
-      <w:r>
-        <w:t>set</w:t>
-      </w:r>
-      <w:r>
-        <w:rPr>
-          <w:spacing w:val="-6"/>
-        </w:rPr>
-        <w:t xml:space="preserve"> </w:t>
-      </w:r>
-      <w:r>
-        <w:t>that</w:t>
-      </w:r>
-      <w:r>
-        <w:rPr>
-          <w:spacing w:val="-6"/>
-        </w:rPr>
-        <w:t xml:space="preserve"> </w:t>
-      </w:r>
-      <w:r>
-        <w:t>blends technical ability, data awareness, and a collaborative mindset to deliver meaningful insights and impact.</w:t>
+        <w:t>Computer Science Engineering graduate with hands-on experience in full-stack web development, data visualization, and real-time AI-based projects. Adept at using Java, SQL, HTML/CSS/JS, and Power BI to build scalable web applications and interactive dashboards. Proactive, quick learner with a collaborative mindset and a passion for applying logic and technology to solve real-world problems.</w:t>
       </w:r>
     </w:p>
     <w:p>
@@ -751,15 +490,9 @@
       </w:r>
       <w:r>
         <w:rPr>
-          <w:spacing w:val="-6"/>
-        </w:rPr>
-        <w:t xml:space="preserve"> </w:t>
-      </w:r>
-      <w:r>
-        <w:rPr>
           <w:spacing w:val="-2"/>
         </w:rPr>
-        <w:t>(Basics).</w:t>
+        <w:t>.</w:t>
       </w:r>
     </w:p>
     <w:p>
@@ -836,10 +569,14 @@
       <w:r>
         <w:rPr>
           <w:b/>
-        </w:rPr>
-        <w:t>Tools</w:t>
-      </w:r>
-      <w:r>
+          <w:bCs/>
+        </w:rPr>
+        <w:t>Frameworks/Tools</w:t>
+      </w:r>
+      <w:r>
+        <w:rPr>
+          <w:b/>
+        </w:rPr>
         <w:t>:</w:t>
       </w:r>
       <w:r>
@@ -911,19 +648,29 @@
         </w:rPr>
         <w:t xml:space="preserve"> </w:t>
       </w:r>
-      <w:proofErr w:type="spellStart"/>
       <w:r>
         <w:rPr>
           <w:spacing w:val="-2"/>
         </w:rPr>
-        <w:t>PowerBI</w:t>
-      </w:r>
-      <w:proofErr w:type="spellEnd"/>
+        <w:t>Power</w:t>
+      </w:r>
       <w:r>
         <w:rPr>
           <w:spacing w:val="-2"/>
         </w:rPr>
-        <w:t>, Excel.</w:t>
+        <w:t xml:space="preserve"> </w:t>
+      </w:r>
+      <w:r>
+        <w:rPr>
+          <w:spacing w:val="-2"/>
+        </w:rPr>
+        <w:t>BI</w:t>
+      </w:r>
+      <w:r>
+        <w:rPr>
+          <w:spacing w:val="-2"/>
+        </w:rPr>
+        <w:t>.</w:t>
       </w:r>
     </w:p>
     <w:p>
@@ -936,30 +683,28 @@
         <w:tabs>
           <w:tab w:val="left" w:pos="926"/>
         </w:tabs>
-        <w:spacing w:before="38"/>
+        <w:spacing w:before="17"/>
+        <w:ind w:left="0" w:firstLine="567"/>
       </w:pPr>
       <w:r>
         <w:rPr>
           <w:b/>
           <w:bCs/>
         </w:rPr>
-        <w:t>Software Engineering Concepts:</w:t>
-      </w:r>
-      <w:r>
-        <w:t xml:space="preserve"> SDLC, STL</w:t>
-      </w:r>
-      <w:r>
-        <w:t>C,</w:t>
-      </w:r>
-      <w:r>
-        <w:t xml:space="preserve"> System Design Basics</w:t>
+        <w:t xml:space="preserve">Testing &amp; SDLC Knowledge: </w:t>
+      </w:r>
+      <w:r>
+        <w:t>STLC, Defect Lifecycle, Manual Testing, Agile &amp; Waterfall Methodologies</w:t>
       </w:r>
     </w:p>
     <w:p>
       <w:pPr>
-        <w:pStyle w:val="BodyText"/>
+        <w:pStyle w:val="ListParagraph"/>
+        <w:tabs>
+          <w:tab w:val="left" w:pos="926"/>
+        </w:tabs>
         <w:spacing w:before="17"/>
-        <w:ind w:left="0"/>
+        <w:ind w:left="0" w:firstLine="0"/>
       </w:pPr>
     </w:p>
     <w:p>
@@ -969,6 +714,8 @@
       <w:r>
         <w:rPr>
           <w:noProof/>
+          <w:sz w:val="22"/>
+          <w:szCs w:val="22"/>
         </w:rPr>
         <mc:AlternateContent>
           <mc:Choice Requires="wps">
@@ -1057,6 +804,8 @@
       <w:r>
         <w:rPr>
           <w:spacing w:val="-2"/>
+          <w:sz w:val="22"/>
+          <w:szCs w:val="22"/>
         </w:rPr>
         <w:t>EDUCATION</w:t>
       </w:r>
@@ -1315,14 +1064,28 @@
           <w:b/>
           <w:position w:val="1"/>
         </w:rPr>
-        <w:t>Pre-University (Class 12) – Science (State Board)</w:t>
+        <w:t>Pre-University (Class 12– Science</w:t>
       </w:r>
       <w:r>
         <w:rPr>
           <w:b/>
           <w:position w:val="1"/>
         </w:rPr>
-        <w:t xml:space="preserve"> ,</w:t>
+        <w:t>)</w:t>
+      </w:r>
+      <w:r>
+        <w:rPr>
+          <w:b/>
+          <w:position w:val="1"/>
+        </w:rPr>
+        <w:t>,</w:t>
+      </w:r>
+      <w:r>
+        <w:rPr>
+          <w:b/>
+          <w:position w:val="1"/>
+        </w:rPr>
+        <w:t xml:space="preserve"> </w:t>
       </w:r>
       <w:r>
         <w:rPr>
@@ -1359,7 +1122,13 @@
         </w:rPr>
       </w:pPr>
       <w:r>
-        <w:t>M.S</w:t>
+        <w:t>M.</w:t>
+      </w:r>
+      <w:r>
+        <w:t>E.</w:t>
+      </w:r>
+      <w:r>
+        <w:t>S</w:t>
       </w:r>
       <w:r>
         <w:rPr>
@@ -1430,7 +1199,14 @@
           <w:b/>
           <w:spacing w:val="-4"/>
         </w:rPr>
-        <w:t>83</w:t>
+        <w:t>8</w:t>
+      </w:r>
+      <w:r>
+        <w:rPr>
+          <w:b/>
+          <w:spacing w:val="-4"/>
+        </w:rPr>
+        <w:t>2</w:t>
       </w:r>
       <w:r>
         <w:rPr>
@@ -1462,14 +1238,30 @@
           <w:b/>
           <w:position w:val="1"/>
         </w:rPr>
-        <w:t>SSLC (Class 10) – State Board</w:t>
-      </w:r>
+        <w:t>SSLC (Class 10– State Board</w:t>
+      </w:r>
+      <w:proofErr w:type="gramStart"/>
       <w:r>
         <w:rPr>
           <w:b/>
           <w:position w:val="1"/>
         </w:rPr>
-        <w:t>, 2017-2018</w:t>
+        <w:t xml:space="preserve">) </w:t>
+      </w:r>
+      <w:r>
+        <w:rPr>
+          <w:b/>
+          <w:position w:val="1"/>
+        </w:rPr>
+        <w:t>,</w:t>
+      </w:r>
+      <w:proofErr w:type="gramEnd"/>
+      <w:r>
+        <w:rPr>
+          <w:b/>
+          <w:position w:val="1"/>
+        </w:rPr>
+        <w:t xml:space="preserve"> 2017-2018</w:t>
       </w:r>
     </w:p>
     <w:p>
@@ -1481,6 +1273,7 @@
         <w:ind w:left="926"/>
         <w:rPr>
           <w:b/>
+          <w:spacing w:val="-10"/>
         </w:rPr>
       </w:pPr>
       <w:r>
@@ -1603,6 +1396,385 @@
           <w:spacing w:val="-10"/>
         </w:rPr>
         <w:t>%</w:t>
+      </w:r>
+    </w:p>
+    <w:p>
+      <w:pPr>
+        <w:tabs>
+          <w:tab w:val="left" w:pos="9166"/>
+        </w:tabs>
+        <w:spacing w:before="44" w:line="276" w:lineRule="auto"/>
+        <w:ind w:left="926"/>
+        <w:rPr>
+          <w:b/>
+          <w:spacing w:val="-10"/>
+        </w:rPr>
+      </w:pPr>
+    </w:p>
+    <w:p>
+      <w:pPr>
+        <w:pStyle w:val="Heading1"/>
+        <w:spacing w:before="124"/>
+      </w:pPr>
+      <w:r>
+        <w:rPr>
+          <w:noProof/>
+        </w:rPr>
+        <mc:AlternateContent>
+          <mc:Choice Requires="wps">
+            <w:drawing>
+              <wp:anchor distT="0" distB="0" distL="0" distR="0" simplePos="0" relativeHeight="487593472" behindDoc="1" locked="0" layoutInCell="1" allowOverlap="1" wp14:anchorId="055DEDC7" wp14:editId="7F77927A">
+                <wp:simplePos x="0" y="0"/>
+                <wp:positionH relativeFrom="page">
+                  <wp:posOffset>444500</wp:posOffset>
+                </wp:positionH>
+                <wp:positionV relativeFrom="paragraph">
+                  <wp:posOffset>268039</wp:posOffset>
+                </wp:positionV>
+                <wp:extent cx="6898005" cy="10795"/>
+                <wp:effectExtent l="0" t="0" r="0" b="0"/>
+                <wp:wrapTopAndBottom/>
+                <wp:docPr id="5" name="Graphic 5"/>
+                <wp:cNvGraphicFramePr>
+                  <a:graphicFrameLocks xmlns:a="http://schemas.openxmlformats.org/drawingml/2006/main"/>
+                </wp:cNvGraphicFramePr>
+                <a:graphic xmlns:a="http://schemas.openxmlformats.org/drawingml/2006/main">
+                  <a:graphicData uri="http://schemas.microsoft.com/office/word/2010/wordprocessingShape">
+                    <wps:wsp>
+                      <wps:cNvSpPr>
+                        <a:spLocks/>
+                      </wps:cNvSpPr>
+                      <wps:spPr>
+                        <a:xfrm>
+                          <a:off x="0" y="0"/>
+                          <a:ext cx="6898005" cy="10795"/>
+                        </a:xfrm>
+                        <a:custGeom>
+                          <a:avLst/>
+                          <a:gdLst/>
+                          <a:ahLst/>
+                          <a:cxnLst/>
+                          <a:rect l="l" t="t" r="r" b="b"/>
+                          <a:pathLst>
+                            <a:path w="6898005" h="10795">
+                              <a:moveTo>
+                                <a:pt x="6897624" y="0"/>
+                              </a:moveTo>
+                              <a:lnTo>
+                                <a:pt x="0" y="0"/>
+                              </a:lnTo>
+                              <a:lnTo>
+                                <a:pt x="0" y="10668"/>
+                              </a:lnTo>
+                              <a:lnTo>
+                                <a:pt x="6897624" y="10668"/>
+                              </a:lnTo>
+                              <a:lnTo>
+                                <a:pt x="6897624" y="0"/>
+                              </a:lnTo>
+                              <a:close/>
+                            </a:path>
+                          </a:pathLst>
+                        </a:custGeom>
+                        <a:solidFill>
+                          <a:srgbClr val="000000"/>
+                        </a:solidFill>
+                      </wps:spPr>
+                      <wps:bodyPr wrap="square" lIns="0" tIns="0" rIns="0" bIns="0" rtlCol="0">
+                        <a:prstTxWarp prst="textNoShape">
+                          <a:avLst/>
+                        </a:prstTxWarp>
+                        <a:noAutofit/>
+                      </wps:bodyPr>
+                    </wps:wsp>
+                  </a:graphicData>
+                </a:graphic>
+              </wp:anchor>
+            </w:drawing>
+          </mc:Choice>
+          <mc:Fallback>
+            <w:pict>
+              <v:shape w14:anchorId="1B87420F" id="Graphic 5" o:spid="_x0000_s1026" style="position:absolute;margin-left:35pt;margin-top:21.1pt;width:543.15pt;height:.85pt;z-index:-15723008;visibility:visible;mso-wrap-style:square;mso-wrap-distance-left:0;mso-wrap-distance-top:0;mso-wrap-distance-right:0;mso-wrap-distance-bottom:0;mso-position-horizontal:absolute;mso-position-horizontal-relative:page;mso-position-vertical:absolute;mso-position-vertical-relative:text;v-text-anchor:top" coordsize="6898005,10795" o:gfxdata="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" path="m6897624,l,,,10668r6897624,l6897624,xe" fillcolor="black" stroked="f">
+                <v:path arrowok="t"/>
+                <w10:wrap type="topAndBottom" anchorx="page"/>
+              </v:shape>
+            </w:pict>
+          </mc:Fallback>
+        </mc:AlternateContent>
+      </w:r>
+      <w:bookmarkStart w:id="4" w:name="INTERNSHIP"/>
+      <w:bookmarkEnd w:id="4"/>
+      <w:r>
+        <w:rPr>
+          <w:spacing w:val="-2"/>
+        </w:rPr>
+        <w:t>INTERNSHIP AND TRAINING</w:t>
+      </w:r>
+    </w:p>
+    <w:p>
+      <w:pPr>
+        <w:pStyle w:val="ListParagraph"/>
+        <w:numPr>
+          <w:ilvl w:val="0"/>
+          <w:numId w:val="9"/>
+        </w:numPr>
+        <w:tabs>
+          <w:tab w:val="left" w:pos="708"/>
+          <w:tab w:val="left" w:pos="710"/>
+        </w:tabs>
+        <w:spacing w:before="113" w:line="244" w:lineRule="auto"/>
+        <w:ind w:left="567" w:right="414" w:hanging="141"/>
+        <w:rPr>
+          <w:b/>
+          <w:bCs/>
+        </w:rPr>
+      </w:pPr>
+      <w:r>
+        <w:rPr>
+          <w:b/>
+          <w:bCs/>
+        </w:rPr>
+        <w:t>Full Stack Developer Trainee – TAP Academy</w:t>
+      </w:r>
+      <w:r>
+        <w:rPr>
+          <w:b/>
+          <w:bCs/>
+        </w:rPr>
+        <w:t xml:space="preserve">. </w:t>
+      </w:r>
+      <w:r>
+        <w:rPr>
+          <w:b/>
+          <w:bCs/>
+        </w:rPr>
+        <w:t>(</w:t>
+      </w:r>
+      <w:r>
+        <w:rPr>
+          <w:b/>
+          <w:bCs/>
+        </w:rPr>
+        <w:t>Jul</w:t>
+      </w:r>
+      <w:r>
+        <w:rPr>
+          <w:b/>
+          <w:bCs/>
+        </w:rPr>
+        <w:t xml:space="preserve"> 2024 – </w:t>
+      </w:r>
+      <w:r>
+        <w:rPr>
+          <w:b/>
+          <w:bCs/>
+        </w:rPr>
+        <w:t>Jan</w:t>
+      </w:r>
+      <w:r>
+        <w:rPr>
+          <w:b/>
+          <w:bCs/>
+        </w:rPr>
+        <w:t xml:space="preserve"> 202</w:t>
+      </w:r>
+      <w:r>
+        <w:rPr>
+          <w:b/>
+          <w:bCs/>
+        </w:rPr>
+        <w:t>5</w:t>
+      </w:r>
+      <w:r>
+        <w:rPr>
+          <w:b/>
+          <w:bCs/>
+        </w:rPr>
+        <w:t>)</w:t>
+      </w:r>
+    </w:p>
+    <w:p>
+      <w:pPr>
+        <w:pStyle w:val="ListParagraph"/>
+        <w:tabs>
+          <w:tab w:val="left" w:pos="708"/>
+          <w:tab w:val="left" w:pos="710"/>
+        </w:tabs>
+        <w:spacing w:before="113" w:line="244" w:lineRule="auto"/>
+        <w:ind w:left="426" w:right="414" w:firstLine="0"/>
+      </w:pPr>
+      <w:r>
+        <w:rPr>
+          <w:rFonts w:hAnsi="Symbol"/>
+        </w:rPr>
+        <w:t></w:t>
+      </w:r>
+      <w:r>
+        <w:t xml:space="preserve"> Trained in full stack web development using Java, SQL, HTML/CSS/JS.</w:t>
+      </w:r>
+    </w:p>
+    <w:p>
+      <w:pPr>
+        <w:pStyle w:val="ListParagraph"/>
+        <w:tabs>
+          <w:tab w:val="left" w:pos="708"/>
+          <w:tab w:val="left" w:pos="710"/>
+        </w:tabs>
+        <w:spacing w:before="113" w:line="244" w:lineRule="auto"/>
+        <w:ind w:left="387" w:right="414" w:firstLine="0"/>
+      </w:pPr>
+      <w:r>
+        <w:rPr>
+          <w:rFonts w:hAnsi="Symbol"/>
+        </w:rPr>
+        <w:t xml:space="preserve"> </w:t>
+      </w:r>
+      <w:r>
+        <w:rPr>
+          <w:rFonts w:hAnsi="Symbol"/>
+        </w:rPr>
+        <w:t></w:t>
+      </w:r>
+      <w:r>
+        <w:t xml:space="preserve"> Built end-to-end web apps and gained hands-on project experience.</w:t>
+      </w:r>
+    </w:p>
+    <w:p>
+      <w:pPr>
+        <w:tabs>
+          <w:tab w:val="left" w:pos="708"/>
+          <w:tab w:val="left" w:pos="710"/>
+        </w:tabs>
+        <w:spacing w:before="113" w:line="244" w:lineRule="auto"/>
+        <w:ind w:left="142" w:right="414" w:firstLine="142"/>
+        <w:rPr>
+          <w:b/>
+          <w:bCs/>
+        </w:rPr>
+      </w:pPr>
+      <w:r>
+        <w:t xml:space="preserve"> </w:t>
+      </w:r>
+      <w:r>
+        <w:t xml:space="preserve"> </w:t>
+      </w:r>
+      <w:r>
+        <w:rPr>
+          <w:b/>
+          <w:bCs/>
+        </w:rPr>
+        <w:t>2.</w:t>
+      </w:r>
+      <w:r>
+        <w:t xml:space="preserve">  </w:t>
+      </w:r>
+      <w:r>
+        <w:rPr>
+          <w:b/>
+          <w:bCs/>
+        </w:rPr>
+        <w:t>Data Analyst Intern – JFork Technology Services Pvt. Ltd.</w:t>
+      </w:r>
+      <w:r>
+        <w:t xml:space="preserve"> </w:t>
+      </w:r>
+      <w:r>
+        <w:rPr>
+          <w:b/>
+          <w:bCs/>
+        </w:rPr>
+        <w:t>(</w:t>
+      </w:r>
+      <w:r>
+        <w:rPr>
+          <w:b/>
+          <w:bCs/>
+        </w:rPr>
+        <w:t>Aug</w:t>
+      </w:r>
+      <w:r>
+        <w:rPr>
+          <w:b/>
+          <w:bCs/>
+        </w:rPr>
+        <w:t xml:space="preserve"> 202</w:t>
+      </w:r>
+      <w:r>
+        <w:rPr>
+          <w:b/>
+          <w:bCs/>
+        </w:rPr>
+        <w:t>3</w:t>
+      </w:r>
+      <w:r>
+        <w:rPr>
+          <w:b/>
+          <w:bCs/>
+        </w:rPr>
+        <w:t xml:space="preserve"> – </w:t>
+      </w:r>
+      <w:r>
+        <w:rPr>
+          <w:b/>
+          <w:bCs/>
+        </w:rPr>
+        <w:t>Sep</w:t>
+      </w:r>
+      <w:r>
+        <w:rPr>
+          <w:b/>
+          <w:bCs/>
+        </w:rPr>
+        <w:t xml:space="preserve"> 202</w:t>
+      </w:r>
+      <w:r>
+        <w:rPr>
+          <w:b/>
+          <w:bCs/>
+        </w:rPr>
+        <w:t>3</w:t>
+      </w:r>
+      <w:r>
+        <w:rPr>
+          <w:b/>
+          <w:bCs/>
+        </w:rPr>
+        <w:t>)</w:t>
+      </w:r>
+    </w:p>
+    <w:p>
+      <w:pPr>
+        <w:pStyle w:val="ListParagraph"/>
+        <w:numPr>
+          <w:ilvl w:val="0"/>
+          <w:numId w:val="8"/>
+        </w:numPr>
+        <w:tabs>
+          <w:tab w:val="left" w:pos="708"/>
+          <w:tab w:val="left" w:pos="710"/>
+        </w:tabs>
+        <w:spacing w:before="113" w:line="244" w:lineRule="auto"/>
+        <w:ind w:left="851" w:right="414"/>
+      </w:pPr>
+      <w:r>
+        <w:t>Built Power BI dashboards for business performance tracking.</w:t>
+      </w:r>
+    </w:p>
+    <w:p>
+      <w:pPr>
+        <w:pStyle w:val="ListParagraph"/>
+        <w:numPr>
+          <w:ilvl w:val="0"/>
+          <w:numId w:val="8"/>
+        </w:numPr>
+        <w:tabs>
+          <w:tab w:val="left" w:pos="709"/>
+        </w:tabs>
+        <w:spacing w:before="113" w:line="244" w:lineRule="auto"/>
+        <w:ind w:left="851" w:right="414"/>
+      </w:pPr>
+      <w:r>
+        <w:t>Gained exposure to data cleaning, modeling, and visualization techniques.</w:t>
       </w:r>
     </w:p>
     <w:p>
@@ -1696,8 +1868,8 @@
           </mc:Fallback>
         </mc:AlternateContent>
       </w:r>
-      <w:bookmarkStart w:id="4" w:name="PROJECTS"/>
-      <w:bookmarkEnd w:id="4"/>
+      <w:bookmarkStart w:id="5" w:name="PROJECTS"/>
+      <w:bookmarkEnd w:id="5"/>
       <w:r>
         <w:rPr>
           <w:spacing w:val="-2"/>
@@ -1722,8 +1894,8 @@
           <w:sz w:val="20"/>
         </w:rPr>
       </w:pPr>
-      <w:bookmarkStart w:id="5" w:name="1._ClassEmoAnalytix:_Sentiment_And_Emoti"/>
-      <w:bookmarkEnd w:id="5"/>
+      <w:bookmarkStart w:id="6" w:name="1._ClassEmoAnalytix:_Sentiment_And_Emoti"/>
+      <w:bookmarkEnd w:id="6"/>
       <w:proofErr w:type="spellStart"/>
       <w:r>
         <w:rPr>
@@ -2351,8 +2523,8 @@
           <w:sz w:val="20"/>
         </w:rPr>
       </w:pPr>
-      <w:bookmarkStart w:id="6" w:name="2._Quiz-App"/>
-      <w:bookmarkEnd w:id="6"/>
+      <w:bookmarkStart w:id="7" w:name="2._Quiz-App"/>
+      <w:bookmarkEnd w:id="7"/>
       <w:r>
         <w:rPr>
           <w:b/>
@@ -2367,6 +2539,24 @@
           <w:sz w:val="20"/>
         </w:rPr>
         <w:t>App</w:t>
+      </w:r>
+      <w:r>
+        <w:rPr>
+          <w:b/>
+          <w:spacing w:val="-5"/>
+          <w:sz w:val="20"/>
+        </w:rPr>
+        <w:t xml:space="preserve">– </w:t>
+      </w:r>
+      <w:r>
+        <w:rPr>
+          <w:b/>
+          <w:i/>
+          <w:iCs/>
+          <w:spacing w:val="-5"/>
+          <w:sz w:val="20"/>
+        </w:rPr>
+        <w:t>HTML, CSS, JavaScript</w:t>
       </w:r>
     </w:p>
     <w:p>
@@ -2487,9 +2677,12 @@
     </w:p>
     <w:p>
       <w:pPr>
-        <w:pStyle w:val="BodyText"/>
-        <w:spacing w:before="66"/>
-        <w:ind w:left="0"/>
+        <w:pStyle w:val="ListParagraph"/>
+        <w:tabs>
+          <w:tab w:val="left" w:pos="854"/>
+        </w:tabs>
+        <w:spacing w:before="53" w:line="276" w:lineRule="auto"/>
+        <w:ind w:left="854" w:right="980" w:firstLine="0"/>
       </w:pPr>
     </w:p>
     <w:p>
@@ -2505,6 +2698,7 @@
         <w:ind w:left="570" w:hanging="210"/>
       </w:pPr>
       <w:r>
+        <w:lastRenderedPageBreak/>
         <w:t>Online</w:t>
       </w:r>
       <w:r>
@@ -2873,375 +3067,48 @@
     </w:p>
     <w:p>
       <w:pPr>
+        <w:tabs>
+          <w:tab w:val="left" w:pos="850"/>
+        </w:tabs>
+        <w:spacing w:before="35" w:line="276" w:lineRule="auto"/>
+        <w:ind w:left="427" w:right="1534"/>
+        <w:rPr>
+          <w:sz w:val="24"/>
+        </w:rPr>
+      </w:pPr>
+    </w:p>
+    <w:p>
+      <w:pPr>
         <w:pStyle w:val="Heading1"/>
-        <w:spacing w:before="124"/>
-      </w:pPr>
-      <w:r>
-        <w:rPr>
+        <w:spacing w:before="78"/>
+      </w:pPr>
+      <w:r>
+        <w:rPr>
+          <w:spacing w:val="-2"/>
+        </w:rPr>
+        <w:t>PUBLICATION</w:t>
+      </w:r>
+    </w:p>
+    <w:p>
+      <w:pPr>
+        <w:pStyle w:val="BodyText"/>
+        <w:spacing w:before="11"/>
+        <w:ind w:left="0"/>
+        <w:rPr>
+          <w:b/>
+          <w:sz w:val="10"/>
+        </w:rPr>
+      </w:pPr>
+      <w:r>
+        <w:rPr>
+          <w:b/>
           <w:noProof/>
+          <w:sz w:val="10"/>
         </w:rPr>
         <mc:AlternateContent>
           <mc:Choice Requires="wps">
             <w:drawing>
-              <wp:anchor distT="0" distB="0" distL="0" distR="0" simplePos="0" relativeHeight="487589376" behindDoc="1" locked="0" layoutInCell="1" allowOverlap="1" wp14:anchorId="30588766" wp14:editId="4F4F0E59">
-                <wp:simplePos x="0" y="0"/>
-                <wp:positionH relativeFrom="page">
-                  <wp:posOffset>444500</wp:posOffset>
-                </wp:positionH>
-                <wp:positionV relativeFrom="paragraph">
-                  <wp:posOffset>268039</wp:posOffset>
-                </wp:positionV>
-                <wp:extent cx="6898005" cy="10795"/>
-                <wp:effectExtent l="0" t="0" r="0" b="0"/>
-                <wp:wrapTopAndBottom/>
-                <wp:docPr id="5" name="Graphic 5"/>
-                <wp:cNvGraphicFramePr>
-                  <a:graphicFrameLocks xmlns:a="http://schemas.openxmlformats.org/drawingml/2006/main"/>
-                </wp:cNvGraphicFramePr>
-                <a:graphic xmlns:a="http://schemas.openxmlformats.org/drawingml/2006/main">
-                  <a:graphicData uri="http://schemas.microsoft.com/office/word/2010/wordprocessingShape">
-                    <wps:wsp>
-                      <wps:cNvSpPr>
-                        <a:spLocks/>
-                      </wps:cNvSpPr>
-                      <wps:spPr>
-                        <a:xfrm>
-                          <a:off x="0" y="0"/>
-                          <a:ext cx="6898005" cy="10795"/>
-                        </a:xfrm>
-                        <a:custGeom>
-                          <a:avLst/>
-                          <a:gdLst/>
-                          <a:ahLst/>
-                          <a:cxnLst/>
-                          <a:rect l="l" t="t" r="r" b="b"/>
-                          <a:pathLst>
-                            <a:path w="6898005" h="10795">
-                              <a:moveTo>
-                                <a:pt x="6897624" y="0"/>
-                              </a:moveTo>
-                              <a:lnTo>
-                                <a:pt x="0" y="0"/>
-                              </a:lnTo>
-                              <a:lnTo>
-                                <a:pt x="0" y="10668"/>
-                              </a:lnTo>
-                              <a:lnTo>
-                                <a:pt x="6897624" y="10668"/>
-                              </a:lnTo>
-                              <a:lnTo>
-                                <a:pt x="6897624" y="0"/>
-                              </a:lnTo>
-                              <a:close/>
-                            </a:path>
-                          </a:pathLst>
-                        </a:custGeom>
-                        <a:solidFill>
-                          <a:srgbClr val="000000"/>
-                        </a:solidFill>
-                      </wps:spPr>
-                      <wps:bodyPr wrap="square" lIns="0" tIns="0" rIns="0" bIns="0" rtlCol="0">
-                        <a:prstTxWarp prst="textNoShape">
-                          <a:avLst/>
-                        </a:prstTxWarp>
-                        <a:noAutofit/>
-                      </wps:bodyPr>
-                    </wps:wsp>
-                  </a:graphicData>
-                </a:graphic>
-              </wp:anchor>
-            </w:drawing>
-          </mc:Choice>
-          <mc:Fallback>
-            <w:pict>
-              <v:shape w14:anchorId="440EF7B5" id="Graphic 5" o:spid="_x0000_s1026" style="position:absolute;margin-left:35pt;margin-top:21.1pt;width:543.15pt;height:.85pt;z-index:-15727104;visibility:visible;mso-wrap-style:square;mso-wrap-distance-left:0;mso-wrap-distance-top:0;mso-wrap-distance-right:0;mso-wrap-distance-bottom:0;mso-position-horizontal:absolute;mso-position-horizontal-relative:page;mso-position-vertical:absolute;mso-position-vertical-relative:text;v-text-anchor:top" coordsize="6898005,10795" o:gfxdata="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" path="m6897624,l,,,10668r6897624,l6897624,xe" fillcolor="black" stroked="f">
-                <v:path arrowok="t"/>
-                <w10:wrap type="topAndBottom" anchorx="page"/>
-              </v:shape>
-            </w:pict>
-          </mc:Fallback>
-        </mc:AlternateContent>
-      </w:r>
-      <w:bookmarkStart w:id="7" w:name="INTERNSHIP"/>
-      <w:bookmarkEnd w:id="7"/>
-      <w:r>
-        <w:rPr>
-          <w:spacing w:val="-2"/>
-        </w:rPr>
-        <w:t>INTERNSHIP</w:t>
-      </w:r>
-    </w:p>
-    <w:p>
-      <w:pPr>
-        <w:pStyle w:val="ListParagraph"/>
-        <w:numPr>
-          <w:ilvl w:val="0"/>
-          <w:numId w:val="2"/>
-        </w:numPr>
-        <w:tabs>
-          <w:tab w:val="left" w:pos="709"/>
-        </w:tabs>
-        <w:spacing w:before="117"/>
-        <w:ind w:left="709" w:hanging="243"/>
-        <w:rPr>
-          <w:b/>
-        </w:rPr>
-      </w:pPr>
-      <w:proofErr w:type="spellStart"/>
-      <w:r>
-        <w:rPr>
-          <w:spacing w:val="-8"/>
-        </w:rPr>
-        <w:t>Full</w:t>
-      </w:r>
-      <w:r>
-        <w:rPr>
-          <w:spacing w:val="-8"/>
-        </w:rPr>
-        <w:t>S</w:t>
-      </w:r>
-      <w:r>
-        <w:rPr>
-          <w:spacing w:val="-8"/>
-        </w:rPr>
-        <w:t>tack</w:t>
-      </w:r>
-      <w:proofErr w:type="spellEnd"/>
-      <w:r>
-        <w:rPr>
-          <w:spacing w:val="-9"/>
-        </w:rPr>
-        <w:t xml:space="preserve"> </w:t>
-      </w:r>
-      <w:r>
-        <w:rPr>
-          <w:spacing w:val="-8"/>
-        </w:rPr>
-        <w:t>Web-Development</w:t>
-      </w:r>
-      <w:r>
-        <w:rPr>
-          <w:spacing w:val="5"/>
-        </w:rPr>
-        <w:t xml:space="preserve"> </w:t>
-      </w:r>
-      <w:proofErr w:type="gramStart"/>
-      <w:r>
-        <w:rPr>
-          <w:b/>
-          <w:spacing w:val="-8"/>
-        </w:rPr>
-        <w:t>(</w:t>
-      </w:r>
-      <w:r>
-        <w:rPr>
-          <w:b/>
-          <w:spacing w:val="-7"/>
-        </w:rPr>
-        <w:t xml:space="preserve"> </w:t>
-      </w:r>
-      <w:r>
-        <w:rPr>
-          <w:spacing w:val="-8"/>
-        </w:rPr>
-        <w:t>TAPACADEMY</w:t>
-      </w:r>
-      <w:proofErr w:type="gramEnd"/>
-      <w:r>
-        <w:rPr>
-          <w:spacing w:val="-23"/>
-        </w:rPr>
-        <w:t xml:space="preserve"> </w:t>
-      </w:r>
-      <w:r>
-        <w:rPr>
-          <w:b/>
-          <w:spacing w:val="-10"/>
-        </w:rPr>
-        <w:t>)</w:t>
-      </w:r>
-    </w:p>
-    <w:p>
-      <w:pPr>
-        <w:pStyle w:val="ListParagraph"/>
-        <w:numPr>
-          <w:ilvl w:val="0"/>
-          <w:numId w:val="2"/>
-        </w:numPr>
-        <w:tabs>
-          <w:tab w:val="left" w:pos="708"/>
-          <w:tab w:val="left" w:pos="710"/>
-        </w:tabs>
-        <w:spacing w:before="113" w:line="244" w:lineRule="auto"/>
-        <w:ind w:right="414"/>
-      </w:pPr>
-      <w:r>
-        <w:t>Training</w:t>
-      </w:r>
-      <w:r>
-        <w:rPr>
-          <w:spacing w:val="-6"/>
-        </w:rPr>
-        <w:t xml:space="preserve"> </w:t>
-      </w:r>
-      <w:r>
-        <w:t>And</w:t>
-      </w:r>
-      <w:r>
-        <w:rPr>
-          <w:spacing w:val="-6"/>
-        </w:rPr>
-        <w:t xml:space="preserve"> </w:t>
-      </w:r>
-      <w:r>
-        <w:t>Internship</w:t>
-      </w:r>
-      <w:r>
-        <w:rPr>
-          <w:spacing w:val="-1"/>
-        </w:rPr>
-        <w:t xml:space="preserve"> </w:t>
-      </w:r>
-      <w:r>
-        <w:t>Proficient in</w:t>
-      </w:r>
-      <w:r>
-        <w:rPr>
-          <w:spacing w:val="-6"/>
-        </w:rPr>
-        <w:t xml:space="preserve"> </w:t>
-      </w:r>
-      <w:r>
-        <w:t>designing</w:t>
-      </w:r>
-      <w:r>
-        <w:rPr>
-          <w:spacing w:val="-6"/>
-        </w:rPr>
-        <w:t xml:space="preserve"> </w:t>
-      </w:r>
-      <w:r>
-        <w:t>and</w:t>
-      </w:r>
-      <w:r>
-        <w:rPr>
-          <w:spacing w:val="-6"/>
-        </w:rPr>
-        <w:t xml:space="preserve"> </w:t>
-      </w:r>
-      <w:r>
-        <w:t>developing</w:t>
-      </w:r>
-      <w:r>
-        <w:rPr>
-          <w:spacing w:val="-1"/>
-        </w:rPr>
-        <w:t xml:space="preserve"> </w:t>
-      </w:r>
-      <w:r>
-        <w:t>interactive</w:t>
-      </w:r>
-      <w:r>
-        <w:rPr>
-          <w:spacing w:val="-3"/>
-        </w:rPr>
-        <w:t xml:space="preserve"> </w:t>
-      </w:r>
-      <w:r>
-        <w:t>dashboards</w:t>
-      </w:r>
-      <w:r>
-        <w:rPr>
-          <w:spacing w:val="-1"/>
-        </w:rPr>
-        <w:t xml:space="preserve"> </w:t>
-      </w:r>
-      <w:r>
-        <w:t xml:space="preserve">using </w:t>
-      </w:r>
-      <w:r>
-        <w:rPr>
-          <w:b/>
-        </w:rPr>
-        <w:t>Microsoft</w:t>
-      </w:r>
-      <w:r>
-        <w:rPr>
-          <w:b/>
-          <w:spacing w:val="-3"/>
-        </w:rPr>
-        <w:t xml:space="preserve"> </w:t>
-      </w:r>
-      <w:r>
-        <w:rPr>
-          <w:b/>
-        </w:rPr>
-        <w:t>Power</w:t>
-      </w:r>
-      <w:r>
-        <w:rPr>
-          <w:b/>
-          <w:spacing w:val="-3"/>
-        </w:rPr>
-        <w:t xml:space="preserve"> </w:t>
-      </w:r>
-      <w:r>
-        <w:rPr>
-          <w:b/>
-        </w:rPr>
-        <w:t xml:space="preserve">BI </w:t>
-      </w:r>
-      <w:r>
-        <w:t>for data visualization and analysis.</w:t>
-      </w:r>
-    </w:p>
-    <w:p>
-      <w:pPr>
-        <w:pStyle w:val="ListParagraph"/>
-        <w:spacing w:line="244" w:lineRule="auto"/>
-        <w:sectPr>
-          <w:type w:val="continuous"/>
-          <w:pgSz w:w="12240" w:h="15840"/>
-          <w:pgMar w:top="440" w:right="360" w:bottom="280" w:left="360" w:header="720" w:footer="720" w:gutter="0"/>
-          <w:cols w:space="720"/>
-        </w:sectPr>
-      </w:pPr>
-    </w:p>
-    <w:p>
-      <w:pPr>
-        <w:pStyle w:val="Heading1"/>
-        <w:spacing w:before="78"/>
-      </w:pPr>
-      <w:bookmarkStart w:id="8" w:name="PUBLICATION"/>
-      <w:bookmarkEnd w:id="8"/>
-      <w:r>
-        <w:rPr>
-          <w:spacing w:val="-2"/>
-        </w:rPr>
-        <w:lastRenderedPageBreak/>
-        <w:t>PUBLICATION</w:t>
-      </w:r>
-    </w:p>
-    <w:p>
-      <w:pPr>
-        <w:pStyle w:val="BodyText"/>
-        <w:spacing w:before="11"/>
-        <w:ind w:left="0"/>
-        <w:rPr>
-          <w:b/>
-          <w:sz w:val="10"/>
-        </w:rPr>
-      </w:pPr>
-      <w:r>
-        <w:rPr>
-          <w:b/>
-          <w:noProof/>
-          <w:sz w:val="10"/>
-        </w:rPr>
-        <mc:AlternateContent>
-          <mc:Choice Requires="wps">
-            <w:drawing>
-              <wp:anchor distT="0" distB="0" distL="0" distR="0" simplePos="0" relativeHeight="487590400" behindDoc="1" locked="0" layoutInCell="1" allowOverlap="1" wp14:anchorId="26E65250" wp14:editId="6CF082B4">
+              <wp:anchor distT="0" distB="0" distL="0" distR="0" simplePos="0" relativeHeight="487595520" behindDoc="1" locked="0" layoutInCell="1" allowOverlap="1" wp14:anchorId="266AD46A" wp14:editId="6B63A811">
                 <wp:simplePos x="0" y="0"/>
                 <wp:positionH relativeFrom="page">
                   <wp:posOffset>438784</wp:posOffset>
@@ -3312,7 +3179,7 @@
           </mc:Choice>
           <mc:Fallback>
             <w:pict>
-              <v:shape w14:anchorId="0B8D70FC" id="Graphic 6" o:spid="_x0000_s1026" style="position:absolute;margin-left:34.55pt;margin-top:7.5pt;width:543pt;height:.75pt;z-index:-15726080;visibility:visible;mso-wrap-style:square;mso-wrap-distance-left:0;mso-wrap-distance-top:0;mso-wrap-distance-right:0;mso-wrap-distance-bottom:0;mso-position-horizontal:absolute;mso-position-horizontal-relative:page;mso-position-vertical:absolute;mso-position-vertical-relative:text;v-text-anchor:top" coordsize="6896100,9525" o:gfxdata="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" path="m6896100,l,,,9144r6896100,l6896100,xe" fillcolor="black" stroked="f">
+              <v:shape w14:anchorId="582A9616" id="Graphic 6" o:spid="_x0000_s1026" style="position:absolute;margin-left:34.55pt;margin-top:7.5pt;width:543pt;height:.75pt;z-index:-15720960;visibility:visible;mso-wrap-style:square;mso-wrap-distance-left:0;mso-wrap-distance-top:0;mso-wrap-distance-right:0;mso-wrap-distance-bottom:0;mso-position-horizontal:absolute;mso-position-horizontal-relative:page;mso-position-vertical:absolute;mso-position-vertical-relative:text;v-text-anchor:top" coordsize="6896100,9525" o:gfxdata="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" path="m6896100,l,,,9144r6896100,l6896100,xe" fillcolor="black" stroked="f">
                 <v:path arrowok="t"/>
                 <w10:wrap type="topAndBottom" anchorx="page"/>
               </v:shape>
@@ -3334,8 +3201,8 @@
         <w:spacing w:before="114" w:line="276" w:lineRule="auto"/>
         <w:ind w:left="710" w:right="460" w:hanging="360"/>
       </w:pPr>
-      <w:bookmarkStart w:id="9" w:name="_International_Journal_of_Research_Publ"/>
-      <w:bookmarkEnd w:id="9"/>
+      <w:bookmarkStart w:id="8" w:name="_International_Journal_of_Research_Publ"/>
+      <w:bookmarkEnd w:id="8"/>
       <w:r>
         <w:t>International Journal of Research Publication and Reviews, Volume 5, Issue 5. Certificate is for acceptance of the publication</w:t>
       </w:r>
@@ -3447,7 +3314,7 @@
         <mc:AlternateContent>
           <mc:Choice Requires="wps">
             <w:drawing>
-              <wp:anchor distT="0" distB="0" distL="0" distR="0" simplePos="0" relativeHeight="487590912" behindDoc="1" locked="0" layoutInCell="1" allowOverlap="1" wp14:anchorId="61D323B5" wp14:editId="7C0DBB61">
+              <wp:anchor distT="0" distB="0" distL="0" distR="0" simplePos="0" relativeHeight="487596544" behindDoc="1" locked="0" layoutInCell="1" allowOverlap="1" wp14:anchorId="693391E7" wp14:editId="7A714353">
                 <wp:simplePos x="0" y="0"/>
                 <wp:positionH relativeFrom="page">
                   <wp:posOffset>438784</wp:posOffset>
@@ -3518,7 +3385,7 @@
           </mc:Choice>
           <mc:Fallback>
             <w:pict>
-              <v:shape w14:anchorId="6C72344F" id="Graphic 7" o:spid="_x0000_s1026" style="position:absolute;margin-left:34.55pt;margin-top:21pt;width:543pt;height:.75pt;z-index:-15725568;visibility:visible;mso-wrap-style:square;mso-wrap-distance-left:0;mso-wrap-distance-top:0;mso-wrap-distance-right:0;mso-wrap-distance-bottom:0;mso-position-horizontal:absolute;mso-position-horizontal-relative:page;mso-position-vertical:absolute;mso-position-vertical-relative:text;v-text-anchor:top" coordsize="6896100,9525" o:gfxdata="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" path="m6896100,l,,,9142r6896100,l6896100,xe" fillcolor="black" stroked="f">
+              <v:shape w14:anchorId="0D8876F3" id="Graphic 7" o:spid="_x0000_s1026" style="position:absolute;margin-left:34.55pt;margin-top:21pt;width:543pt;height:.75pt;z-index:-15719936;visibility:visible;mso-wrap-style:square;mso-wrap-distance-left:0;mso-wrap-distance-top:0;mso-wrap-distance-right:0;mso-wrap-distance-bottom:0;mso-position-horizontal:absolute;mso-position-horizontal-relative:page;mso-position-vertical:absolute;mso-position-vertical-relative:text;v-text-anchor:top" coordsize="6896100,9525" o:gfxdata="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" path="m6896100,l,,,9142r6896100,l6896100,xe" fillcolor="black" stroked="f">
                 <v:path arrowok="t"/>
                 <w10:wrap type="topAndBottom" anchorx="page"/>
               </v:shape>
@@ -3526,8 +3393,8 @@
           </mc:Fallback>
         </mc:AlternateContent>
       </w:r>
-      <w:bookmarkStart w:id="10" w:name="CERTIFICATIONS"/>
-      <w:bookmarkEnd w:id="10"/>
+      <w:bookmarkStart w:id="9" w:name="CERTIFICATIONS"/>
+      <w:bookmarkEnd w:id="9"/>
       <w:r>
         <w:rPr>
           <w:spacing w:val="-2"/>
@@ -4013,6 +3880,43 @@
     </w:p>
     <w:p>
       <w:pPr>
+        <w:pStyle w:val="ListParagraph"/>
+        <w:numPr>
+          <w:ilvl w:val="2"/>
+          <w:numId w:val="3"/>
+        </w:numPr>
+        <w:tabs>
+          <w:tab w:val="left" w:pos="849"/>
+        </w:tabs>
+        <w:spacing w:before="35"/>
+        <w:ind w:left="849" w:hanging="359"/>
+        <w:rPr>
+          <w:color w:val="403052"/>
+        </w:rPr>
+      </w:pPr>
+      <w:r>
+        <w:rPr>
+          <w:b/>
+          <w:bCs/>
+          <w:color w:val="403052"/>
+        </w:rPr>
+        <w:t>Employability &amp; Life Skills Training</w:t>
+      </w:r>
+      <w:r>
+        <w:rPr>
+          <w:color w:val="403052"/>
+        </w:rPr>
+        <w:t xml:space="preserve"> – Rubicon &amp; Seventh Sense Talent</w:t>
+      </w:r>
+      <w:r>
+        <w:rPr>
+          <w:color w:val="403052"/>
+        </w:rPr>
+        <w:t>.</w:t>
+      </w:r>
+    </w:p>
+    <w:p>
+      <w:pPr>
         <w:pStyle w:val="BodyText"/>
         <w:spacing w:before="171"/>
         <w:ind w:left="0"/>
@@ -4030,7 +3934,7 @@
         <mc:AlternateContent>
           <mc:Choice Requires="wps">
             <w:drawing>
-              <wp:anchor distT="0" distB="0" distL="0" distR="0" simplePos="0" relativeHeight="487591424" behindDoc="1" locked="0" layoutInCell="1" allowOverlap="1" wp14:anchorId="35DA7645" wp14:editId="18F7FCA0">
+              <wp:anchor distT="0" distB="0" distL="0" distR="0" simplePos="0" relativeHeight="487597568" behindDoc="1" locked="0" layoutInCell="1" allowOverlap="1" wp14:anchorId="6630C362" wp14:editId="77C466BB">
                 <wp:simplePos x="0" y="0"/>
                 <wp:positionH relativeFrom="page">
                   <wp:posOffset>438784</wp:posOffset>
@@ -4101,7 +4005,7 @@
           </mc:Choice>
           <mc:Fallback>
             <w:pict>
-              <v:shape w14:anchorId="167A60F9" id="Graphic 8" o:spid="_x0000_s1026" style="position:absolute;margin-left:34.55pt;margin-top:15.05pt;width:543pt;height:.75pt;z-index:-15725056;visibility:visible;mso-wrap-style:square;mso-wrap-distance-left:0;mso-wrap-distance-top:0;mso-wrap-distance-right:0;mso-wrap-distance-bottom:0;mso-position-horizontal:absolute;mso-position-horizontal-relative:page;mso-position-vertical:absolute;mso-position-vertical-relative:text;v-text-anchor:top" coordsize="6896100,9525" o:gfxdata="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" path="m6896100,l,,,9142r6896100,l6896100,xe" fillcolor="black" stroked="f">
+              <v:shape w14:anchorId="3F8DDDC6" id="Graphic 8" o:spid="_x0000_s1026" style="position:absolute;margin-left:34.55pt;margin-top:15.05pt;width:543pt;height:.75pt;z-index:-15718912;visibility:visible;mso-wrap-style:square;mso-wrap-distance-left:0;mso-wrap-distance-top:0;mso-wrap-distance-right:0;mso-wrap-distance-bottom:0;mso-position-horizontal:absolute;mso-position-horizontal-relative:page;mso-position-vertical:absolute;mso-position-vertical-relative:text;v-text-anchor:top" coordsize="6896100,9525" o:gfxdata="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" path="m6896100,l,,,9142r6896100,l6896100,xe" fillcolor="black" stroked="f">
                 <v:path arrowok="t"/>
                 <w10:wrap type="topAndBottom" anchorx="page"/>
               </v:shape>
@@ -4109,25 +4013,13 @@
           </mc:Fallback>
         </mc:AlternateContent>
       </w:r>
-      <w:bookmarkStart w:id="11" w:name="EXTRA_CURRICULAR_ACTIVITIES"/>
-      <w:bookmarkEnd w:id="11"/>
+      <w:bookmarkStart w:id="10" w:name="EXTRA_CURRICULAR_ACTIVITIES"/>
+      <w:bookmarkEnd w:id="10"/>
       <w:r>
         <w:rPr>
           <w:spacing w:val="-2"/>
         </w:rPr>
-        <w:t>EXTRA</w:t>
-      </w:r>
-      <w:r>
-        <w:rPr>
-          <w:spacing w:val="-4"/>
-        </w:rPr>
-        <w:t xml:space="preserve"> </w:t>
-      </w:r>
-      <w:r>
-        <w:rPr>
-          <w:spacing w:val="-2"/>
-        </w:rPr>
-        <w:t>CURRICULAR ACTIVITIES</w:t>
+        <w:t>ACHIEVEMENTS &amp; ACTIVITIES</w:t>
       </w:r>
     </w:p>
     <w:p>
@@ -4150,141 +4042,21 @@
         <w:rPr>
           <w:color w:val="403052"/>
         </w:rPr>
-        <w:t>Certificate</w:t>
-      </w:r>
-      <w:r>
-        <w:rPr>
-          <w:color w:val="403052"/>
-          <w:spacing w:val="-8"/>
-        </w:rPr>
-        <w:t xml:space="preserve"> </w:t>
-      </w:r>
-      <w:r>
-        <w:rPr>
-          <w:color w:val="403052"/>
-        </w:rPr>
-        <w:t>for successfully</w:t>
-      </w:r>
-      <w:r>
-        <w:rPr>
-          <w:color w:val="403052"/>
-          <w:spacing w:val="-6"/>
-        </w:rPr>
-        <w:t xml:space="preserve"> </w:t>
-      </w:r>
-      <w:r>
-        <w:rPr>
-          <w:color w:val="403052"/>
-        </w:rPr>
-        <w:t>completing</w:t>
-      </w:r>
-      <w:r>
-        <w:rPr>
-          <w:color w:val="403052"/>
-          <w:spacing w:val="-6"/>
-        </w:rPr>
-        <w:t xml:space="preserve"> </w:t>
-      </w:r>
-      <w:r>
-        <w:rPr>
-          <w:color w:val="403052"/>
-        </w:rPr>
-        <w:t>training</w:t>
-      </w:r>
-      <w:r>
-        <w:rPr>
-          <w:color w:val="403052"/>
-          <w:spacing w:val="-1"/>
-        </w:rPr>
-        <w:t xml:space="preserve"> </w:t>
-      </w:r>
-      <w:r>
-        <w:rPr>
-          <w:color w:val="403052"/>
-        </w:rPr>
-        <w:t>on</w:t>
-      </w:r>
-      <w:r>
-        <w:rPr>
-          <w:color w:val="403052"/>
-          <w:spacing w:val="-6"/>
-        </w:rPr>
-        <w:t xml:space="preserve"> </w:t>
-      </w:r>
-      <w:r>
-        <w:rPr>
-          <w:color w:val="403052"/>
-        </w:rPr>
-        <w:t>"</w:t>
-      </w:r>
-      <w:r>
-        <w:rPr>
-          <w:b/>
-          <w:color w:val="403052"/>
-        </w:rPr>
-        <w:t>Employability Skills under</w:t>
-      </w:r>
-      <w:r>
-        <w:rPr>
-          <w:b/>
-          <w:color w:val="403052"/>
-          <w:spacing w:val="-3"/>
-        </w:rPr>
-        <w:t xml:space="preserve"> </w:t>
-      </w:r>
-      <w:r>
-        <w:rPr>
-          <w:b/>
-          <w:color w:val="403052"/>
-        </w:rPr>
-        <w:t>life</w:t>
-      </w:r>
-      <w:r>
-        <w:rPr>
-          <w:b/>
-          <w:color w:val="403052"/>
-          <w:spacing w:val="-3"/>
-        </w:rPr>
-        <w:t xml:space="preserve"> </w:t>
-      </w:r>
-      <w:r>
-        <w:rPr>
-          <w:b/>
-          <w:color w:val="403052"/>
-        </w:rPr>
-        <w:t>skills</w:t>
-      </w:r>
-      <w:r>
-        <w:rPr>
-          <w:color w:val="403052"/>
-        </w:rPr>
-        <w:t>"</w:t>
-      </w:r>
-      <w:r>
-        <w:rPr>
-          <w:color w:val="403052"/>
-          <w:spacing w:val="-5"/>
-        </w:rPr>
-        <w:t xml:space="preserve"> </w:t>
-      </w:r>
-      <w:r>
-        <w:rPr>
-          <w:color w:val="403052"/>
-        </w:rPr>
-        <w:t>program</w:t>
-      </w:r>
-      <w:r>
-        <w:rPr>
-          <w:color w:val="403052"/>
-          <w:spacing w:val="-10"/>
-        </w:rPr>
-        <w:t xml:space="preserve"> </w:t>
-      </w:r>
-      <w:r>
-        <w:rPr>
-          <w:color w:val="403052"/>
-        </w:rPr>
-        <w:t>organized by 'Rubicon '.</w:t>
+        <w:t xml:space="preserve">Successfully completed training on </w:t>
+      </w:r>
+      <w:r>
+        <w:rPr>
+          <w:b/>
+          <w:bCs/>
+          <w:color w:val="403052"/>
+        </w:rPr>
+        <w:t>Employability &amp; Life Skills</w:t>
+      </w:r>
+      <w:r>
+        <w:rPr>
+          <w:color w:val="403052"/>
+        </w:rPr>
+        <w:t xml:space="preserve"> under Rubicon Foundation and Seventh Sense Talent Solutions.</w:t>
       </w:r>
     </w:p>
     <w:p>
@@ -4510,148 +4282,42 @@
         <w:rPr>
           <w:color w:val="403052"/>
         </w:rPr>
-        <w:t>Certificate</w:t>
-      </w:r>
-      <w:r>
-        <w:rPr>
-          <w:color w:val="403052"/>
-          <w:spacing w:val="-13"/>
-        </w:rPr>
-        <w:t xml:space="preserve"> </w:t>
-      </w:r>
-      <w:r>
-        <w:rPr>
-          <w:color w:val="403052"/>
-        </w:rPr>
-        <w:t>for</w:t>
-      </w:r>
-      <w:r>
-        <w:rPr>
-          <w:color w:val="403052"/>
-          <w:spacing w:val="1"/>
-        </w:rPr>
-        <w:t xml:space="preserve"> </w:t>
-      </w:r>
-      <w:r>
-        <w:t>participating</w:t>
-      </w:r>
-      <w:r>
-        <w:rPr>
-          <w:spacing w:val="-3"/>
-        </w:rPr>
-        <w:t xml:space="preserve"> </w:t>
-      </w:r>
-      <w:r>
-        <w:rPr>
-          <w:color w:val="403052"/>
-        </w:rPr>
-        <w:t>in</w:t>
-      </w:r>
-      <w:r>
-        <w:rPr>
-          <w:color w:val="403052"/>
-          <w:spacing w:val="-4"/>
-        </w:rPr>
-        <w:t xml:space="preserve"> </w:t>
-      </w:r>
-      <w:r>
-        <w:rPr>
-          <w:color w:val="403052"/>
-        </w:rPr>
-        <w:t>national</w:t>
-      </w:r>
-      <w:r>
-        <w:rPr>
-          <w:color w:val="403052"/>
-          <w:spacing w:val="-2"/>
-        </w:rPr>
-        <w:t xml:space="preserve"> </w:t>
-      </w:r>
-      <w:r>
-        <w:rPr>
-          <w:color w:val="403052"/>
-        </w:rPr>
-        <w:t>level</w:t>
-      </w:r>
-      <w:r>
-        <w:rPr>
-          <w:color w:val="403052"/>
-          <w:spacing w:val="-8"/>
-        </w:rPr>
-        <w:t xml:space="preserve"> </w:t>
-      </w:r>
-      <w:r>
-        <w:rPr>
-          <w:color w:val="403052"/>
-        </w:rPr>
-        <w:t>project</w:t>
-      </w:r>
-      <w:r>
-        <w:rPr>
-          <w:color w:val="403052"/>
-          <w:spacing w:val="-3"/>
-        </w:rPr>
-        <w:t xml:space="preserve"> </w:t>
-      </w:r>
-      <w:r>
-        <w:rPr>
-          <w:color w:val="403052"/>
-        </w:rPr>
-        <w:t>competition</w:t>
-      </w:r>
-      <w:r>
-        <w:rPr>
-          <w:color w:val="403052"/>
-          <w:spacing w:val="-8"/>
-        </w:rPr>
-        <w:t xml:space="preserve"> </w:t>
-      </w:r>
-      <w:r>
-        <w:rPr>
-          <w:color w:val="403052"/>
-        </w:rPr>
-        <w:t>organized</w:t>
-      </w:r>
-      <w:r>
-        <w:rPr>
-          <w:color w:val="403052"/>
-          <w:spacing w:val="-8"/>
-        </w:rPr>
-        <w:t xml:space="preserve"> </w:t>
-      </w:r>
-      <w:r>
-        <w:rPr>
-          <w:color w:val="403052"/>
-        </w:rPr>
-        <w:t>by</w:t>
-      </w:r>
-      <w:r>
-        <w:rPr>
-          <w:color w:val="403052"/>
-          <w:spacing w:val="-9"/>
-        </w:rPr>
-        <w:t xml:space="preserve"> </w:t>
-      </w:r>
-      <w:r>
-        <w:rPr>
-          <w:color w:val="403052"/>
-        </w:rPr>
-        <w:t>TKIET,</w:t>
-      </w:r>
-      <w:r>
-        <w:rPr>
-          <w:color w:val="403052"/>
-          <w:spacing w:val="-1"/>
-        </w:rPr>
-        <w:t xml:space="preserve"> </w:t>
+        <w:t xml:space="preserve">Presented final-year project at </w:t>
+      </w:r>
+      <w:r>
+        <w:rPr>
+          <w:b/>
+          <w:bCs/>
+          <w:color w:val="403052"/>
+        </w:rPr>
+        <w:t>national-level competitions</w:t>
+      </w:r>
+      <w:r>
+        <w:rPr>
+          <w:color w:val="403052"/>
+        </w:rPr>
+        <w:t xml:space="preserve">, including TKIET </w:t>
       </w:r>
       <w:proofErr w:type="spellStart"/>
       <w:r>
         <w:rPr>
           <w:color w:val="403052"/>
-          <w:spacing w:val="-2"/>
         </w:rPr>
         <w:t>Warananagar</w:t>
+      </w:r>
+      <w:proofErr w:type="spellEnd"/>
+      <w:r>
+        <w:rPr>
+          <w:color w:val="403052"/>
+        </w:rPr>
+        <w:t xml:space="preserve"> and AGM Rural Polytechnic, </w:t>
+      </w:r>
+      <w:proofErr w:type="spellStart"/>
+      <w:r>
+        <w:rPr>
+          <w:color w:val="403052"/>
+        </w:rPr>
+        <w:t>Varur</w:t>
       </w:r>
       <w:proofErr w:type="spellEnd"/>
       <w:r>
@@ -4996,6 +4662,18 @@
         <w:t xml:space="preserve"> </w:t>
       </w:r>
     </w:p>
+    <w:p>
+      <w:pPr>
+        <w:pStyle w:val="ListParagraph"/>
+        <w:tabs>
+          <w:tab w:val="left" w:pos="710"/>
+        </w:tabs>
+        <w:spacing w:before="40" w:line="278" w:lineRule="auto"/>
+        <w:ind w:right="576" w:firstLine="0"/>
+      </w:pPr>
+      <w:bookmarkStart w:id="11" w:name="PUBLICATION"/>
+      <w:bookmarkEnd w:id="11"/>
+    </w:p>
     <w:sectPr>
       <w:pgSz w:w="12240" w:h="15840"/>
       <w:pgMar w:top="480" w:right="360" w:bottom="280" w:left="360" w:header="720" w:footer="720" w:gutter="0"/>
@@ -5003,6 +4681,44 @@
     </w:sectPr>
   </w:body>
 </w:document>
+</file>
+
+<file path=word/endnotes.xml><?xml version="1.0" encoding="utf-8"?>
+<w:endnotes xmlns:wpc="http://schemas.microsoft.com/office/word/2010/wordprocessingCanvas" xmlns:cx="http://schemas.microsoft.com/office/drawing/2014/chartex" xmlns:cx1="http://schemas.microsoft.com/office/drawing/2015/9/8/chartex" xmlns:cx2="http://schemas.microsoft.com/office/drawing/2015/10/21/chartex" xmlns:cx3="http://schemas.microsoft.com/office/drawing/2016/5/9/chartex" xmlns:cx4="http://schemas.microsoft.com/office/drawing/2016/5/10/chartex" xmlns:cx5="http://schemas.microsoft.com/office/drawing/2016/5/11/chartex" xmlns:cx6="http://schemas.microsoft.com/office/drawing/2016/5/12/chartex" xmlns:cx7="http://schemas.microsoft.com/office/drawing/2016/5/13/chartex" xmlns:cx8="http://schemas.microsoft.com/office/drawing/2016/5/14/chartex" xmlns:mc="http://schemas.openxmlformats.org/markup-compatibility/2006" xmlns:aink="http://schemas.microsoft.com/office/drawing/2016/ink" xmlns:am3d="http://schemas.microsoft.com/office/drawing/2017/model3d" xmlns:o="urn:schemas-microsoft-com:office:office" xmlns:oel="http://schemas.microsoft.com/office/2019/extlst" xmlns:r="http://schemas.openxmlformats.org/officeDocument/2006/relationships" xmlns:m="http://schemas.openxmlformats.org/officeDocument/2006/math" xmlns:v="urn:schemas-microsoft-com:vml" xmlns:wp14="http://schemas.microsoft.com/office/word/2010/wordprocessingDrawing" xmlns:wp="http://schemas.openxmlformats.org/drawingml/2006/wordprocessingDrawing" xmlns:w10="urn:schemas-microsoft-com:office:word" xmlns:w="http://schemas.openxmlformats.org/wordprocessingml/2006/main" xmlns:w14="http://schemas.microsoft.com/office/word/2010/wordml" xmlns:w15="http://schemas.microsoft.com/office/word/2012/wordml" xmlns:w16cex="http://schemas.microsoft.com/office/word/2018/wordml/cex" xmlns:w16cid="http://schemas.microsoft.com/office/word/2016/wordml/cid" xmlns:w16="http://schemas.microsoft.com/office/word/2018/wordml" xmlns:w16du="http://schemas.microsoft.com/office/word/2023/wordml/word16du" xmlns:w16sdtdh="http://schemas.microsoft.com/office/word/2020/wordml/sdtdatahash" xmlns:w16sdtfl="http://schemas.microsoft.com/office/word/2024/wordml/sdtformatlock" xmlns:w16se="http://schemas.microsoft.com/office/word/2015/wordml/symex" xmlns:wpg="http://schemas.microsoft.com/office/word/2010/wordprocessingGroup" xmlns:wpi="http://schemas.microsoft.com/office/word/2010/wordprocessingInk" xmlns:wne="http://schemas.microsoft.com/office/word/2006/wordml" xmlns:wps="http://schemas.microsoft.com/office/word/2010/wordprocessingShape" mc:Ignorable="w14 w15 w16se w16cid w16 w16cex w16sdtdh w16sdtfl w16du wp14">
+  <w:endnote w:type="separator" w:id="-1">
+    <w:p>
+      <w:r>
+        <w:separator/>
+      </w:r>
+    </w:p>
+  </w:endnote>
+  <w:endnote w:type="continuationSeparator" w:id="0">
+    <w:p>
+      <w:r>
+        <w:continuationSeparator/>
+      </w:r>
+    </w:p>
+  </w:endnote>
+</w:endnotes>
+</file>
+
+<file path=word/footnotes.xml><?xml version="1.0" encoding="utf-8"?>
+<w:footnotes xmlns:wpc="http://schemas.microsoft.com/office/word/2010/wordprocessingCanvas" xmlns:cx="http://schemas.microsoft.com/office/drawing/2014/chartex" xmlns:cx1="http://schemas.microsoft.com/office/drawing/2015/9/8/chartex" xmlns:cx2="http://schemas.microsoft.com/office/drawing/2015/10/21/chartex" xmlns:cx3="http://schemas.microsoft.com/office/drawing/2016/5/9/chartex" xmlns:cx4="http://schemas.microsoft.com/office/drawing/2016/5/10/chartex" xmlns:cx5="http://schemas.microsoft.com/office/drawing/2016/5/11/chartex" xmlns:cx6="http://schemas.microsoft.com/office/drawing/2016/5/12/chartex" xmlns:cx7="http://schemas.microsoft.com/office/drawing/2016/5/13/chartex" xmlns:cx8="http://schemas.microsoft.com/office/drawing/2016/5/14/chartex" xmlns:mc="http://schemas.openxmlformats.org/markup-compatibility/2006" xmlns:aink="http://schemas.microsoft.com/office/drawing/2016/ink" xmlns:am3d="http://schemas.microsoft.com/office/drawing/2017/model3d" xmlns:o="urn:schemas-microsoft-com:office:office" xmlns:oel="http://schemas.microsoft.com/office/2019/extlst" xmlns:r="http://schemas.openxmlformats.org/officeDocument/2006/relationships" xmlns:m="http://schemas.openxmlformats.org/officeDocument/2006/math" xmlns:v="urn:schemas-microsoft-com:vml" xmlns:wp14="http://schemas.microsoft.com/office/word/2010/wordprocessingDrawing" xmlns:wp="http://schemas.openxmlformats.org/drawingml/2006/wordprocessingDrawing" xmlns:w10="urn:schemas-microsoft-com:office:word" xmlns:w="http://schemas.openxmlformats.org/wordprocessingml/2006/main" xmlns:w14="http://schemas.microsoft.com/office/word/2010/wordml" xmlns:w15="http://schemas.microsoft.com/office/word/2012/wordml" xmlns:w16cex="http://schemas.microsoft.com/office/word/2018/wordml/cex" xmlns:w16cid="http://schemas.microsoft.com/office/word/2016/wordml/cid" xmlns:w16="http://schemas.microsoft.com/office/word/2018/wordml" xmlns:w16du="http://schemas.microsoft.com/office/word/2023/wordml/word16du" xmlns:w16sdtdh="http://schemas.microsoft.com/office/word/2020/wordml/sdtdatahash" xmlns:w16sdtfl="http://schemas.microsoft.com/office/word/2024/wordml/sdtformatlock" xmlns:w16se="http://schemas.microsoft.com/office/word/2015/wordml/symex" xmlns:wpg="http://schemas.microsoft.com/office/word/2010/wordprocessingGroup" xmlns:wpi="http://schemas.microsoft.com/office/word/2010/wordprocessingInk" xmlns:wne="http://schemas.microsoft.com/office/word/2006/wordml" xmlns:wps="http://schemas.microsoft.com/office/word/2010/wordprocessingShape" mc:Ignorable="w14 w15 w16se w16cid w16 w16cex w16sdtdh w16sdtfl w16du wp14">
+  <w:footnote w:type="separator" w:id="-1">
+    <w:p>
+      <w:r>
+        <w:separator/>
+      </w:r>
+    </w:p>
+  </w:footnote>
+  <w:footnote w:type="continuationSeparator" w:id="0">
+    <w:p>
+      <w:r>
+        <w:continuationSeparator/>
+      </w:r>
+    </w:p>
+  </w:footnote>
+</w:footnotes>
 </file>
 
 <file path=word/numbering.xml><?xml version="1.0" encoding="utf-8"?>
@@ -5017,7 +4733,7 @@
       <w:lvlText w:val="%1."/>
       <w:lvlJc w:val="left"/>
       <w:pPr>
-        <w:ind w:left="710" w:hanging="245"/>
+        <w:ind w:left="387" w:hanging="245"/>
       </w:pPr>
       <w:rPr>
         <w:rFonts w:ascii="Times New Roman" w:eastAsia="Times New Roman" w:hAnsi="Times New Roman" w:cs="Times New Roman" w:hint="default"/>
@@ -5130,21 +4846,225 @@
     </w:lvl>
   </w:abstractNum>
   <w:abstractNum w:abstractNumId="1" w15:restartNumberingAfterBreak="0">
-    <w:nsid w:val="1756669C"/>
+    <w:nsid w:val="0E0F0FF5"/>
     <w:multiLevelType w:val="hybridMultilevel"/>
-    <w:tmpl w:val="84949CE4"/>
-    <w:lvl w:ilvl="0" w:tplc="706C4B80">
+    <w:tmpl w:val="5A8C129A"/>
+    <w:lvl w:ilvl="0" w:tplc="FABECEE8">
       <w:start w:val="1"/>
       <w:numFmt w:val="decimal"/>
       <w:lvlText w:val="%1."/>
       <w:lvlJc w:val="left"/>
       <w:pPr>
+        <w:ind w:left="502" w:hanging="360"/>
+      </w:pPr>
+      <w:rPr>
+        <w:rFonts w:hint="default"/>
+      </w:rPr>
+    </w:lvl>
+    <w:lvl w:ilvl="1" w:tplc="04090019" w:tentative="1">
+      <w:start w:val="1"/>
+      <w:numFmt w:val="lowerLetter"/>
+      <w:lvlText w:val="%2."/>
+      <w:lvlJc w:val="left"/>
+      <w:pPr>
+        <w:ind w:left="1222" w:hanging="360"/>
+      </w:pPr>
+    </w:lvl>
+    <w:lvl w:ilvl="2" w:tplc="0409001B" w:tentative="1">
+      <w:start w:val="1"/>
+      <w:numFmt w:val="lowerRoman"/>
+      <w:lvlText w:val="%3."/>
+      <w:lvlJc w:val="right"/>
+      <w:pPr>
+        <w:ind w:left="1942" w:hanging="180"/>
+      </w:pPr>
+    </w:lvl>
+    <w:lvl w:ilvl="3" w:tplc="0409000F" w:tentative="1">
+      <w:start w:val="1"/>
+      <w:numFmt w:val="decimal"/>
+      <w:lvlText w:val="%4."/>
+      <w:lvlJc w:val="left"/>
+      <w:pPr>
+        <w:ind w:left="2662" w:hanging="360"/>
+      </w:pPr>
+    </w:lvl>
+    <w:lvl w:ilvl="4" w:tplc="04090019" w:tentative="1">
+      <w:start w:val="1"/>
+      <w:numFmt w:val="lowerLetter"/>
+      <w:lvlText w:val="%5."/>
+      <w:lvlJc w:val="left"/>
+      <w:pPr>
+        <w:ind w:left="3382" w:hanging="360"/>
+      </w:pPr>
+    </w:lvl>
+    <w:lvl w:ilvl="5" w:tplc="0409001B" w:tentative="1">
+      <w:start w:val="1"/>
+      <w:numFmt w:val="lowerRoman"/>
+      <w:lvlText w:val="%6."/>
+      <w:lvlJc w:val="right"/>
+      <w:pPr>
+        <w:ind w:left="4102" w:hanging="180"/>
+      </w:pPr>
+    </w:lvl>
+    <w:lvl w:ilvl="6" w:tplc="0409000F" w:tentative="1">
+      <w:start w:val="1"/>
+      <w:numFmt w:val="decimal"/>
+      <w:lvlText w:val="%7."/>
+      <w:lvlJc w:val="left"/>
+      <w:pPr>
+        <w:ind w:left="4822" w:hanging="360"/>
+      </w:pPr>
+    </w:lvl>
+    <w:lvl w:ilvl="7" w:tplc="04090019" w:tentative="1">
+      <w:start w:val="1"/>
+      <w:numFmt w:val="lowerLetter"/>
+      <w:lvlText w:val="%8."/>
+      <w:lvlJc w:val="left"/>
+      <w:pPr>
+        <w:ind w:left="5542" w:hanging="360"/>
+      </w:pPr>
+    </w:lvl>
+    <w:lvl w:ilvl="8" w:tplc="0409001B" w:tentative="1">
+      <w:start w:val="1"/>
+      <w:numFmt w:val="lowerRoman"/>
+      <w:lvlText w:val="%9."/>
+      <w:lvlJc w:val="right"/>
+      <w:pPr>
+        <w:ind w:left="6262" w:hanging="180"/>
+      </w:pPr>
+    </w:lvl>
+  </w:abstractNum>
+  <w:abstractNum w:abstractNumId="2" w15:restartNumberingAfterBreak="0">
+    <w:nsid w:val="123F1F1B"/>
+    <w:multiLevelType w:val="hybridMultilevel"/>
+    <w:tmpl w:val="FBEC1CC8"/>
+    <w:lvl w:ilvl="0" w:tplc="04090001">
+      <w:start w:val="1"/>
+      <w:numFmt w:val="bullet"/>
+      <w:lvlText w:val=""/>
+      <w:lvlJc w:val="left"/>
+      <w:pPr>
+        <w:ind w:left="1107" w:hanging="360"/>
+      </w:pPr>
+      <w:rPr>
+        <w:rFonts w:ascii="Symbol" w:hAnsi="Symbol" w:hint="default"/>
+      </w:rPr>
+    </w:lvl>
+    <w:lvl w:ilvl="1" w:tplc="04090003" w:tentative="1">
+      <w:start w:val="1"/>
+      <w:numFmt w:val="bullet"/>
+      <w:lvlText w:val="o"/>
+      <w:lvlJc w:val="left"/>
+      <w:pPr>
+        <w:ind w:left="1827" w:hanging="360"/>
+      </w:pPr>
+      <w:rPr>
+        <w:rFonts w:ascii="Courier New" w:hAnsi="Courier New" w:cs="Courier New" w:hint="default"/>
+      </w:rPr>
+    </w:lvl>
+    <w:lvl w:ilvl="2" w:tplc="04090005" w:tentative="1">
+      <w:start w:val="1"/>
+      <w:numFmt w:val="bullet"/>
+      <w:lvlText w:val=""/>
+      <w:lvlJc w:val="left"/>
+      <w:pPr>
+        <w:ind w:left="2547" w:hanging="360"/>
+      </w:pPr>
+      <w:rPr>
+        <w:rFonts w:ascii="Wingdings" w:hAnsi="Wingdings" w:hint="default"/>
+      </w:rPr>
+    </w:lvl>
+    <w:lvl w:ilvl="3" w:tplc="04090001" w:tentative="1">
+      <w:start w:val="1"/>
+      <w:numFmt w:val="bullet"/>
+      <w:lvlText w:val=""/>
+      <w:lvlJc w:val="left"/>
+      <w:pPr>
+        <w:ind w:left="3267" w:hanging="360"/>
+      </w:pPr>
+      <w:rPr>
+        <w:rFonts w:ascii="Symbol" w:hAnsi="Symbol" w:hint="default"/>
+      </w:rPr>
+    </w:lvl>
+    <w:lvl w:ilvl="4" w:tplc="04090003" w:tentative="1">
+      <w:start w:val="1"/>
+      <w:numFmt w:val="bullet"/>
+      <w:lvlText w:val="o"/>
+      <w:lvlJc w:val="left"/>
+      <w:pPr>
+        <w:ind w:left="3987" w:hanging="360"/>
+      </w:pPr>
+      <w:rPr>
+        <w:rFonts w:ascii="Courier New" w:hAnsi="Courier New" w:cs="Courier New" w:hint="default"/>
+      </w:rPr>
+    </w:lvl>
+    <w:lvl w:ilvl="5" w:tplc="04090005" w:tentative="1">
+      <w:start w:val="1"/>
+      <w:numFmt w:val="bullet"/>
+      <w:lvlText w:val=""/>
+      <w:lvlJc w:val="left"/>
+      <w:pPr>
+        <w:ind w:left="4707" w:hanging="360"/>
+      </w:pPr>
+      <w:rPr>
+        <w:rFonts w:ascii="Wingdings" w:hAnsi="Wingdings" w:hint="default"/>
+      </w:rPr>
+    </w:lvl>
+    <w:lvl w:ilvl="6" w:tplc="04090001" w:tentative="1">
+      <w:start w:val="1"/>
+      <w:numFmt w:val="bullet"/>
+      <w:lvlText w:val=""/>
+      <w:lvlJc w:val="left"/>
+      <w:pPr>
+        <w:ind w:left="5427" w:hanging="360"/>
+      </w:pPr>
+      <w:rPr>
+        <w:rFonts w:ascii="Symbol" w:hAnsi="Symbol" w:hint="default"/>
+      </w:rPr>
+    </w:lvl>
+    <w:lvl w:ilvl="7" w:tplc="04090003" w:tentative="1">
+      <w:start w:val="1"/>
+      <w:numFmt w:val="bullet"/>
+      <w:lvlText w:val="o"/>
+      <w:lvlJc w:val="left"/>
+      <w:pPr>
+        <w:ind w:left="6147" w:hanging="360"/>
+      </w:pPr>
+      <w:rPr>
+        <w:rFonts w:ascii="Courier New" w:hAnsi="Courier New" w:cs="Courier New" w:hint="default"/>
+      </w:rPr>
+    </w:lvl>
+    <w:lvl w:ilvl="8" w:tplc="04090005" w:tentative="1">
+      <w:start w:val="1"/>
+      <w:numFmt w:val="bullet"/>
+      <w:lvlText w:val=""/>
+      <w:lvlJc w:val="left"/>
+      <w:pPr>
+        <w:ind w:left="6867" w:hanging="360"/>
+      </w:pPr>
+      <w:rPr>
+        <w:rFonts w:ascii="Wingdings" w:hAnsi="Wingdings" w:hint="default"/>
+      </w:rPr>
+    </w:lvl>
+  </w:abstractNum>
+  <w:abstractNum w:abstractNumId="3" w15:restartNumberingAfterBreak="0">
+    <w:nsid w:val="1756669C"/>
+    <w:multiLevelType w:val="hybridMultilevel"/>
+    <w:tmpl w:val="689EE110"/>
+    <w:lvl w:ilvl="0" w:tplc="C16A7F7E">
+      <w:start w:val="1"/>
+      <w:numFmt w:val="decimal"/>
+      <w:lvlText w:val="%1."/>
+      <w:lvlJc w:val="left"/>
+      <w:pPr>
         <w:ind w:left="571" w:hanging="212"/>
       </w:pPr>
       <w:rPr>
         <w:rFonts w:hint="default"/>
         <w:spacing w:val="0"/>
         <w:w w:val="89"/>
+        <w:sz w:val="22"/>
+        <w:szCs w:val="22"/>
         <w:lang w:val="en-US" w:eastAsia="en-US" w:bidi="ar-SA"/>
       </w:rPr>
     </w:lvl>
@@ -5256,7 +5176,7 @@
       </w:rPr>
     </w:lvl>
   </w:abstractNum>
-  <w:abstractNum w:abstractNumId="2" w15:restartNumberingAfterBreak="0">
+  <w:abstractNum w:abstractNumId="4" w15:restartNumberingAfterBreak="0">
     <w:nsid w:val="19994B66"/>
     <w:multiLevelType w:val="hybridMultilevel"/>
     <w:tmpl w:val="A7D8A1CA"/>
@@ -5377,7 +5297,235 @@
       </w:rPr>
     </w:lvl>
   </w:abstractNum>
-  <w:abstractNum w:abstractNumId="3" w15:restartNumberingAfterBreak="0">
+  <w:abstractNum w:abstractNumId="5" w15:restartNumberingAfterBreak="0">
+    <w:nsid w:val="28F32845"/>
+    <w:multiLevelType w:val="hybridMultilevel"/>
+    <w:tmpl w:val="5B80ADEA"/>
+    <w:lvl w:ilvl="0" w:tplc="7A082C3A">
+      <w:numFmt w:val="bullet"/>
+      <w:lvlText w:val="•"/>
+      <w:lvlJc w:val="left"/>
+      <w:pPr>
+        <w:ind w:left="1185" w:hanging="360"/>
+      </w:pPr>
+      <w:rPr>
+        <w:rFonts w:hint="default"/>
+        <w:sz w:val="28"/>
+        <w:szCs w:val="28"/>
+        <w:lang w:val="en-US" w:eastAsia="en-US" w:bidi="ar-SA"/>
+      </w:rPr>
+    </w:lvl>
+    <w:lvl w:ilvl="1" w:tplc="04090003" w:tentative="1">
+      <w:start w:val="1"/>
+      <w:numFmt w:val="bullet"/>
+      <w:lvlText w:val="o"/>
+      <w:lvlJc w:val="left"/>
+      <w:pPr>
+        <w:ind w:left="1905" w:hanging="360"/>
+      </w:pPr>
+      <w:rPr>
+        <w:rFonts w:ascii="Courier New" w:hAnsi="Courier New" w:cs="Courier New" w:hint="default"/>
+      </w:rPr>
+    </w:lvl>
+    <w:lvl w:ilvl="2" w:tplc="04090005" w:tentative="1">
+      <w:start w:val="1"/>
+      <w:numFmt w:val="bullet"/>
+      <w:lvlText w:val=""/>
+      <w:lvlJc w:val="left"/>
+      <w:pPr>
+        <w:ind w:left="2625" w:hanging="360"/>
+      </w:pPr>
+      <w:rPr>
+        <w:rFonts w:ascii="Wingdings" w:hAnsi="Wingdings" w:hint="default"/>
+      </w:rPr>
+    </w:lvl>
+    <w:lvl w:ilvl="3" w:tplc="04090001" w:tentative="1">
+      <w:start w:val="1"/>
+      <w:numFmt w:val="bullet"/>
+      <w:lvlText w:val=""/>
+      <w:lvlJc w:val="left"/>
+      <w:pPr>
+        <w:ind w:left="3345" w:hanging="360"/>
+      </w:pPr>
+      <w:rPr>
+        <w:rFonts w:ascii="Symbol" w:hAnsi="Symbol" w:hint="default"/>
+      </w:rPr>
+    </w:lvl>
+    <w:lvl w:ilvl="4" w:tplc="04090003" w:tentative="1">
+      <w:start w:val="1"/>
+      <w:numFmt w:val="bullet"/>
+      <w:lvlText w:val="o"/>
+      <w:lvlJc w:val="left"/>
+      <w:pPr>
+        <w:ind w:left="4065" w:hanging="360"/>
+      </w:pPr>
+      <w:rPr>
+        <w:rFonts w:ascii="Courier New" w:hAnsi="Courier New" w:cs="Courier New" w:hint="default"/>
+      </w:rPr>
+    </w:lvl>
+    <w:lvl w:ilvl="5" w:tplc="04090005" w:tentative="1">
+      <w:start w:val="1"/>
+      <w:numFmt w:val="bullet"/>
+      <w:lvlText w:val=""/>
+      <w:lvlJc w:val="left"/>
+      <w:pPr>
+        <w:ind w:left="4785" w:hanging="360"/>
+      </w:pPr>
+      <w:rPr>
+        <w:rFonts w:ascii="Wingdings" w:hAnsi="Wingdings" w:hint="default"/>
+      </w:rPr>
+    </w:lvl>
+    <w:lvl w:ilvl="6" w:tplc="04090001" w:tentative="1">
+      <w:start w:val="1"/>
+      <w:numFmt w:val="bullet"/>
+      <w:lvlText w:val=""/>
+      <w:lvlJc w:val="left"/>
+      <w:pPr>
+        <w:ind w:left="5505" w:hanging="360"/>
+      </w:pPr>
+      <w:rPr>
+        <w:rFonts w:ascii="Symbol" w:hAnsi="Symbol" w:hint="default"/>
+      </w:rPr>
+    </w:lvl>
+    <w:lvl w:ilvl="7" w:tplc="04090003" w:tentative="1">
+      <w:start w:val="1"/>
+      <w:numFmt w:val="bullet"/>
+      <w:lvlText w:val="o"/>
+      <w:lvlJc w:val="left"/>
+      <w:pPr>
+        <w:ind w:left="6225" w:hanging="360"/>
+      </w:pPr>
+      <w:rPr>
+        <w:rFonts w:ascii="Courier New" w:hAnsi="Courier New" w:cs="Courier New" w:hint="default"/>
+      </w:rPr>
+    </w:lvl>
+    <w:lvl w:ilvl="8" w:tplc="04090005" w:tentative="1">
+      <w:start w:val="1"/>
+      <w:numFmt w:val="bullet"/>
+      <w:lvlText w:val=""/>
+      <w:lvlJc w:val="left"/>
+      <w:pPr>
+        <w:ind w:left="6945" w:hanging="360"/>
+      </w:pPr>
+      <w:rPr>
+        <w:rFonts w:ascii="Wingdings" w:hAnsi="Wingdings" w:hint="default"/>
+      </w:rPr>
+    </w:lvl>
+  </w:abstractNum>
+  <w:abstractNum w:abstractNumId="6" w15:restartNumberingAfterBreak="0">
+    <w:nsid w:val="311C379B"/>
+    <w:multiLevelType w:val="hybridMultilevel"/>
+    <w:tmpl w:val="C76C0AE4"/>
+    <w:lvl w:ilvl="0" w:tplc="B5B2F08A">
+      <w:numFmt w:val="bullet"/>
+      <w:lvlText w:val="•"/>
+      <w:lvlJc w:val="left"/>
+      <w:pPr>
+        <w:ind w:left="1430" w:hanging="360"/>
+      </w:pPr>
+      <w:rPr>
+        <w:rFonts w:hint="default"/>
+        <w:lang w:val="en-US" w:eastAsia="en-US" w:bidi="ar-SA"/>
+      </w:rPr>
+    </w:lvl>
+    <w:lvl w:ilvl="1" w:tplc="04090003" w:tentative="1">
+      <w:start w:val="1"/>
+      <w:numFmt w:val="bullet"/>
+      <w:lvlText w:val="o"/>
+      <w:lvlJc w:val="left"/>
+      <w:pPr>
+        <w:ind w:left="2150" w:hanging="360"/>
+      </w:pPr>
+      <w:rPr>
+        <w:rFonts w:ascii="Courier New" w:hAnsi="Courier New" w:cs="Courier New" w:hint="default"/>
+      </w:rPr>
+    </w:lvl>
+    <w:lvl w:ilvl="2" w:tplc="04090005" w:tentative="1">
+      <w:start w:val="1"/>
+      <w:numFmt w:val="bullet"/>
+      <w:lvlText w:val=""/>
+      <w:lvlJc w:val="left"/>
+      <w:pPr>
+        <w:ind w:left="2870" w:hanging="360"/>
+      </w:pPr>
+      <w:rPr>
+        <w:rFonts w:ascii="Wingdings" w:hAnsi="Wingdings" w:hint="default"/>
+      </w:rPr>
+    </w:lvl>
+    <w:lvl w:ilvl="3" w:tplc="04090001" w:tentative="1">
+      <w:start w:val="1"/>
+      <w:numFmt w:val="bullet"/>
+      <w:lvlText w:val=""/>
+      <w:lvlJc w:val="left"/>
+      <w:pPr>
+        <w:ind w:left="3590" w:hanging="360"/>
+      </w:pPr>
+      <w:rPr>
+        <w:rFonts w:ascii="Symbol" w:hAnsi="Symbol" w:hint="default"/>
+      </w:rPr>
+    </w:lvl>
+    <w:lvl w:ilvl="4" w:tplc="04090003" w:tentative="1">
+      <w:start w:val="1"/>
+      <w:numFmt w:val="bullet"/>
+      <w:lvlText w:val="o"/>
+      <w:lvlJc w:val="left"/>
+      <w:pPr>
+        <w:ind w:left="4310" w:hanging="360"/>
+      </w:pPr>
+      <w:rPr>
+        <w:rFonts w:ascii="Courier New" w:hAnsi="Courier New" w:cs="Courier New" w:hint="default"/>
+      </w:rPr>
+    </w:lvl>
+    <w:lvl w:ilvl="5" w:tplc="04090005" w:tentative="1">
+      <w:start w:val="1"/>
+      <w:numFmt w:val="bullet"/>
+      <w:lvlText w:val=""/>
+      <w:lvlJc w:val="left"/>
+      <w:pPr>
+        <w:ind w:left="5030" w:hanging="360"/>
+      </w:pPr>
+      <w:rPr>
+        <w:rFonts w:ascii="Wingdings" w:hAnsi="Wingdings" w:hint="default"/>
+      </w:rPr>
+    </w:lvl>
+    <w:lvl w:ilvl="6" w:tplc="04090001" w:tentative="1">
+      <w:start w:val="1"/>
+      <w:numFmt w:val="bullet"/>
+      <w:lvlText w:val=""/>
+      <w:lvlJc w:val="left"/>
+      <w:pPr>
+        <w:ind w:left="5750" w:hanging="360"/>
+      </w:pPr>
+      <w:rPr>
+        <w:rFonts w:ascii="Symbol" w:hAnsi="Symbol" w:hint="default"/>
+      </w:rPr>
+    </w:lvl>
+    <w:lvl w:ilvl="7" w:tplc="04090003" w:tentative="1">
+      <w:start w:val="1"/>
+      <w:numFmt w:val="bullet"/>
+      <w:lvlText w:val="o"/>
+      <w:lvlJc w:val="left"/>
+      <w:pPr>
+        <w:ind w:left="6470" w:hanging="360"/>
+      </w:pPr>
+      <w:rPr>
+        <w:rFonts w:ascii="Courier New" w:hAnsi="Courier New" w:cs="Courier New" w:hint="default"/>
+      </w:rPr>
+    </w:lvl>
+    <w:lvl w:ilvl="8" w:tplc="04090005" w:tentative="1">
+      <w:start w:val="1"/>
+      <w:numFmt w:val="bullet"/>
+      <w:lvlText w:val=""/>
+      <w:lvlJc w:val="left"/>
+      <w:pPr>
+        <w:ind w:left="7190" w:hanging="360"/>
+      </w:pPr>
+      <w:rPr>
+        <w:rFonts w:ascii="Wingdings" w:hAnsi="Wingdings" w:hint="default"/>
+      </w:rPr>
+    </w:lvl>
+  </w:abstractNum>
+  <w:abstractNum w:abstractNumId="7" w15:restartNumberingAfterBreak="0">
     <w:nsid w:val="69D30EDF"/>
     <w:multiLevelType w:val="hybridMultilevel"/>
     <w:tmpl w:val="75C8E792"/>
@@ -5498,7 +5646,7 @@
       </w:rPr>
     </w:lvl>
   </w:abstractNum>
-  <w:abstractNum w:abstractNumId="4" w15:restartNumberingAfterBreak="0">
+  <w:abstractNum w:abstractNumId="8" w15:restartNumberingAfterBreak="0">
     <w:nsid w:val="73CE67DA"/>
     <w:multiLevelType w:val="hybridMultilevel"/>
     <w:tmpl w:val="AB00B922"/>
@@ -5615,19 +5763,31 @@
     </w:lvl>
   </w:abstractNum>
   <w:num w:numId="1" w16cid:durableId="2088070515">
-    <w:abstractNumId w:val="4"/>
+    <w:abstractNumId w:val="8"/>
   </w:num>
   <w:num w:numId="2" w16cid:durableId="839003414">
     <w:abstractNumId w:val="0"/>
   </w:num>
   <w:num w:numId="3" w16cid:durableId="777483777">
-    <w:abstractNumId w:val="1"/>
+    <w:abstractNumId w:val="3"/>
   </w:num>
   <w:num w:numId="4" w16cid:durableId="1865093293">
-    <w:abstractNumId w:val="3"/>
+    <w:abstractNumId w:val="7"/>
   </w:num>
   <w:num w:numId="5" w16cid:durableId="1607880131">
+    <w:abstractNumId w:val="4"/>
+  </w:num>
+  <w:num w:numId="6" w16cid:durableId="1925725872">
+    <w:abstractNumId w:val="6"/>
+  </w:num>
+  <w:num w:numId="7" w16cid:durableId="696126028">
+    <w:abstractNumId w:val="5"/>
+  </w:num>
+  <w:num w:numId="8" w16cid:durableId="1718049314">
     <w:abstractNumId w:val="2"/>
+  </w:num>
+  <w:num w:numId="9" w16cid:durableId="1097481773">
+    <w:abstractNumId w:val="1"/>
   </w:num>
 </w:numbering>
 </file>
@@ -6135,6 +6295,94 @@
     <w:uiPriority w:val="1"/>
     <w:qFormat/>
   </w:style>
+  <w:style w:type="character" w:styleId="Hyperlink">
+    <w:name w:val="Hyperlink"/>
+    <w:basedOn w:val="DefaultParagraphFont"/>
+    <w:uiPriority w:val="99"/>
+    <w:unhideWhenUsed/>
+    <w:rsid w:val="009C6FD1"/>
+    <w:rPr>
+      <w:color w:val="0000FF" w:themeColor="hyperlink"/>
+      <w:u w:val="single"/>
+    </w:rPr>
+  </w:style>
+  <w:style w:type="character" w:styleId="UnresolvedMention">
+    <w:name w:val="Unresolved Mention"/>
+    <w:basedOn w:val="DefaultParagraphFont"/>
+    <w:uiPriority w:val="99"/>
+    <w:semiHidden/>
+    <w:unhideWhenUsed/>
+    <w:rsid w:val="009C6FD1"/>
+    <w:rPr>
+      <w:color w:val="605E5C"/>
+      <w:shd w:val="clear" w:color="auto" w:fill="E1DFDD"/>
+    </w:rPr>
+  </w:style>
+  <w:style w:type="paragraph" w:styleId="NormalWeb">
+    <w:name w:val="Normal (Web)"/>
+    <w:basedOn w:val="Normal"/>
+    <w:uiPriority w:val="99"/>
+    <w:unhideWhenUsed/>
+    <w:rsid w:val="009C6FD1"/>
+    <w:pPr>
+      <w:widowControl/>
+      <w:autoSpaceDE/>
+      <w:autoSpaceDN/>
+      <w:spacing w:before="100" w:beforeAutospacing="1" w:after="100" w:afterAutospacing="1"/>
+    </w:pPr>
+    <w:rPr>
+      <w:sz w:val="24"/>
+      <w:szCs w:val="24"/>
+    </w:rPr>
+  </w:style>
+  <w:style w:type="paragraph" w:styleId="Header">
+    <w:name w:val="header"/>
+    <w:basedOn w:val="Normal"/>
+    <w:link w:val="HeaderChar"/>
+    <w:uiPriority w:val="99"/>
+    <w:unhideWhenUsed/>
+    <w:rsid w:val="009C6FD1"/>
+    <w:pPr>
+      <w:tabs>
+        <w:tab w:val="center" w:pos="4680"/>
+        <w:tab w:val="right" w:pos="9360"/>
+      </w:tabs>
+    </w:pPr>
+  </w:style>
+  <w:style w:type="character" w:customStyle="1" w:styleId="HeaderChar">
+    <w:name w:val="Header Char"/>
+    <w:basedOn w:val="DefaultParagraphFont"/>
+    <w:link w:val="Header"/>
+    <w:uiPriority w:val="99"/>
+    <w:rsid w:val="009C6FD1"/>
+    <w:rPr>
+      <w:rFonts w:ascii="Times New Roman" w:eastAsia="Times New Roman" w:hAnsi="Times New Roman" w:cs="Times New Roman"/>
+    </w:rPr>
+  </w:style>
+  <w:style w:type="paragraph" w:styleId="Footer">
+    <w:name w:val="footer"/>
+    <w:basedOn w:val="Normal"/>
+    <w:link w:val="FooterChar"/>
+    <w:uiPriority w:val="99"/>
+    <w:unhideWhenUsed/>
+    <w:rsid w:val="009C6FD1"/>
+    <w:pPr>
+      <w:tabs>
+        <w:tab w:val="center" w:pos="4680"/>
+        <w:tab w:val="right" w:pos="9360"/>
+      </w:tabs>
+    </w:pPr>
+  </w:style>
+  <w:style w:type="character" w:customStyle="1" w:styleId="FooterChar">
+    <w:name w:val="Footer Char"/>
+    <w:basedOn w:val="DefaultParagraphFont"/>
+    <w:link w:val="Footer"/>
+    <w:uiPriority w:val="99"/>
+    <w:rsid w:val="009C6FD1"/>
+    <w:rPr>
+      <w:rFonts w:ascii="Times New Roman" w:eastAsia="Times New Roman" w:hAnsi="Times New Roman" w:cs="Times New Roman"/>
+    </w:rPr>
+  </w:style>
 </w:styles>
 </file>
 

</xml_diff>